<commit_message>
ADD drafts of documents for project management
</commit_message>
<xml_diff>
--- a/Documents/D02-Drafting an emerging picture and project management/Business Case Template.docx
+++ b/Documents/D02-Drafting an emerging picture and project management/Business Case Template.docx
@@ -1,6 +1,6 @@
 
 <file path=word/document.xml><?xml version="1.0" encoding="utf-8"?>
-<w:document xmlns:mv="urn:schemas-microsoft-com:mac:vml" xmlns:mo="http://schemas.microsoft.com/office/mac/office/2008/main" xmlns:ve="http://schemas.openxmlformats.org/markup-compatibility/2006" xmlns:o="urn:schemas-microsoft-com:office:office" xmlns:r="http://schemas.openxmlformats.org/officeDocument/2006/relationships" xmlns:m="http://schemas.openxmlformats.org/officeDocument/2006/math" xmlns:v="urn:schemas-microsoft-com:vml" xmlns:w10="urn:schemas-microsoft-com:office:word" xmlns:w="http://schemas.openxmlformats.org/wordprocessingml/2006/main" xmlns:wne="http://schemas.microsoft.com/office/word/2006/wordml" xmlns:wp="http://schemas.openxmlformats.org/drawingml/2006/wordprocessingDrawing" ve:Ignorable="mv" ve:PreserveAttributes="mv:*">
+<w:document xmlns:wpc="http://schemas.microsoft.com/office/word/2010/wordprocessingCanvas" xmlns:cx="http://schemas.microsoft.com/office/drawing/2014/chartex" xmlns:cx1="http://schemas.microsoft.com/office/drawing/2015/9/8/chartex" xmlns:cx2="http://schemas.microsoft.com/office/drawing/2015/10/21/chartex" xmlns:cx3="http://schemas.microsoft.com/office/drawing/2016/5/9/chartex" xmlns:cx4="http://schemas.microsoft.com/office/drawing/2016/5/10/chartex" xmlns:cx5="http://schemas.microsoft.com/office/drawing/2016/5/11/chartex" xmlns:cx6="http://schemas.microsoft.com/office/drawing/2016/5/12/chartex" xmlns:cx7="http://schemas.microsoft.com/office/drawing/2016/5/13/chartex" xmlns:cx8="http://schemas.microsoft.com/office/drawing/2016/5/14/chartex" xmlns:mc="http://schemas.openxmlformats.org/markup-compatibility/2006" xmlns:aink="http://schemas.microsoft.com/office/drawing/2016/ink" xmlns:am3d="http://schemas.microsoft.com/office/drawing/2017/model3d" xmlns:o="urn:schemas-microsoft-com:office:office" xmlns:r="http://schemas.openxmlformats.org/officeDocument/2006/relationships" xmlns:m="http://schemas.openxmlformats.org/officeDocument/2006/math" xmlns:v="urn:schemas-microsoft-com:vml" xmlns:wp14="http://schemas.microsoft.com/office/word/2010/wordprocessingDrawing" xmlns:wp="http://schemas.openxmlformats.org/drawingml/2006/wordprocessingDrawing" xmlns:w10="urn:schemas-microsoft-com:office:word" xmlns:w="http://schemas.openxmlformats.org/wordprocessingml/2006/main" xmlns:w14="http://schemas.microsoft.com/office/word/2010/wordml" xmlns:w15="http://schemas.microsoft.com/office/word/2012/wordml" xmlns:w16cid="http://schemas.microsoft.com/office/word/2016/wordml/cid" xmlns:w16se="http://schemas.microsoft.com/office/word/2015/wordml/symex" xmlns:wpg="http://schemas.microsoft.com/office/word/2010/wordprocessingGroup" xmlns:wpi="http://schemas.microsoft.com/office/word/2010/wordprocessingInk" xmlns:wne="http://schemas.microsoft.com/office/word/2006/wordml" xmlns:wps="http://schemas.microsoft.com/office/word/2010/wordprocessingShape" mc:Ignorable="w14 w15 w16se w16cid wp14">
   <w:body>
     <w:tbl>
       <w:tblPr>
@@ -12,7 +12,7 @@
           <w:insideV w:val="single" w:sz="8" w:space="0" w:color="000000"/>
         </w:tblBorders>
         <w:tblLayout w:type="fixed"/>
-        <w:tblLook w:val="0600"/>
+        <w:tblLook w:val="0600" w:firstRow="0" w:lastRow="0" w:firstColumn="0" w:lastColumn="0" w:noHBand="1" w:noVBand="1"/>
       </w:tblPr>
       <w:tblGrid>
         <w:gridCol w:w="2445"/>
@@ -174,47 +174,107 @@
                 <w:szCs w:val="20"/>
                 <w:lang w:eastAsia="en-CA"/>
               </w:rPr>
-              <w:t xml:space="preserve">[At this point, the project is not yet approved, so </w:t>
-            </w:r>
-            <w:r>
-              <w:rPr>
-                <w:rFonts w:eastAsia="Arial" w:cs="Times New Roman"/>
-                <w:color w:val="000000"/>
-                <w:sz w:val="20"/>
-                <w:szCs w:val="20"/>
-                <w:lang w:eastAsia="en-CA"/>
-              </w:rPr>
-              <w:t xml:space="preserve">it </w:t>
-            </w:r>
-            <w:r>
-              <w:rPr>
-                <w:rFonts w:eastAsia="Arial" w:cs="Times New Roman"/>
-                <w:color w:val="000000"/>
-                <w:sz w:val="20"/>
-                <w:szCs w:val="20"/>
-                <w:lang w:eastAsia="en-CA"/>
-              </w:rPr>
-              <w:t>may not have its final name</w:t>
-            </w:r>
-            <w:r>
-              <w:rPr>
-                <w:rFonts w:eastAsia="Arial" w:cs="Times New Roman"/>
-                <w:color w:val="000000"/>
-                <w:sz w:val="20"/>
-                <w:szCs w:val="20"/>
-                <w:lang w:eastAsia="en-CA"/>
-              </w:rPr>
-              <w:t xml:space="preserve"> or the name may change</w:t>
-            </w:r>
-            <w:r>
-              <w:rPr>
-                <w:rFonts w:eastAsia="Arial" w:cs="Times New Roman"/>
-                <w:color w:val="000000"/>
-                <w:sz w:val="20"/>
-                <w:szCs w:val="20"/>
-                <w:lang w:eastAsia="en-CA"/>
-              </w:rPr>
-              <w:t>. The current name or identifier should be included here.]</w:t>
+              <w:t>You</w:t>
+            </w:r>
+            <w:r>
+              <w:rPr>
+                <w:rFonts w:eastAsia="Arial" w:cs="Times New Roman"/>
+                <w:color w:val="000000"/>
+                <w:sz w:val="20"/>
+                <w:szCs w:val="20"/>
+                <w:lang w:eastAsia="en-CA"/>
+              </w:rPr>
+              <w:t>T</w:t>
+            </w:r>
+            <w:r>
+              <w:rPr>
+                <w:rFonts w:eastAsia="Arial" w:cs="Times New Roman"/>
+                <w:color w:val="000000"/>
+                <w:sz w:val="20"/>
+                <w:szCs w:val="20"/>
+                <w:lang w:eastAsia="en-CA"/>
+              </w:rPr>
+              <w:t>ube tutorial</w:t>
+            </w:r>
+            <w:r>
+              <w:rPr>
+                <w:rFonts w:eastAsia="Arial" w:cs="Times New Roman"/>
+                <w:color w:val="000000"/>
+                <w:sz w:val="20"/>
+                <w:szCs w:val="20"/>
+                <w:lang w:eastAsia="en-CA"/>
+              </w:rPr>
+              <w:t>s organizer</w:t>
+            </w:r>
+            <w:r>
+              <w:rPr>
+                <w:rFonts w:eastAsia="Arial" w:cs="Times New Roman"/>
+                <w:color w:val="000000"/>
+                <w:sz w:val="20"/>
+                <w:szCs w:val="20"/>
+                <w:lang w:eastAsia="en-CA"/>
+              </w:rPr>
+              <w:t xml:space="preserve"> </w:t>
+            </w:r>
+            <w:r>
+              <w:rPr>
+                <w:rFonts w:eastAsia="Arial" w:cs="Times New Roman"/>
+                <w:color w:val="000000"/>
+                <w:sz w:val="20"/>
+                <w:szCs w:val="20"/>
+                <w:lang w:eastAsia="en-CA"/>
+              </w:rPr>
+              <w:t>(YouTubeScriber or Scriber)</w:t>
+            </w:r>
+          </w:p>
+          <w:p>
+            <w:pPr>
+              <w:widowControl w:val="0"/>
+              <w:pBdr>
+                <w:top w:val="nil"/>
+                <w:left w:val="nil"/>
+                <w:bottom w:val="nil"/>
+                <w:right w:val="nil"/>
+                <w:between w:val="nil"/>
+              </w:pBdr>
+              <w:spacing w:after="0" w:line="240" w:lineRule="auto"/>
+              <w:rPr>
+                <w:rFonts w:eastAsia="Arial" w:cs="Times New Roman"/>
+                <w:color w:val="000000"/>
+                <w:sz w:val="20"/>
+                <w:szCs w:val="20"/>
+                <w:lang w:eastAsia="en-CA"/>
+              </w:rPr>
+            </w:pPr>
+          </w:p>
+          <w:p>
+            <w:pPr>
+              <w:widowControl w:val="0"/>
+              <w:pBdr>
+                <w:top w:val="nil"/>
+                <w:left w:val="nil"/>
+                <w:bottom w:val="nil"/>
+                <w:right w:val="nil"/>
+                <w:between w:val="nil"/>
+              </w:pBdr>
+              <w:spacing w:after="0" w:line="240" w:lineRule="auto"/>
+              <w:rPr>
+                <w:rFonts w:eastAsia="Arial" w:cs="Times New Roman"/>
+                <w:color w:val="000000"/>
+                <w:sz w:val="20"/>
+                <w:szCs w:val="20"/>
+                <w:lang w:eastAsia="en-CA"/>
+              </w:rPr>
+            </w:pPr>
+            <w:r>
+              <w:rPr>
+                <w:rFonts w:eastAsia="Arial" w:cs="Times New Roman"/>
+                <w:color w:val="000000"/>
+                <w:sz w:val="20"/>
+                <w:szCs w:val="20"/>
+                <w:lang w:eastAsia="en-CA"/>
+              </w:rPr>
+              <w:t>[At this point, the project is not yet approved, so it may not have its final name or the name may change. The current name or identifier should be included here.]</w:t>
             </w:r>
           </w:p>
         </w:tc>
@@ -311,6 +371,76 @@
                 <w:szCs w:val="20"/>
                 <w:lang w:eastAsia="en-CA"/>
               </w:rPr>
+              <w:t xml:space="preserve">Feb </w:t>
+            </w:r>
+            <w:r>
+              <w:rPr>
+                <w:rFonts w:eastAsia="Arial" w:cs="Times New Roman"/>
+                <w:color w:val="000000"/>
+                <w:sz w:val="20"/>
+                <w:szCs w:val="20"/>
+                <w:lang w:eastAsia="en-CA"/>
+              </w:rPr>
+              <w:t>9</w:t>
+            </w:r>
+            <w:r>
+              <w:rPr>
+                <w:rFonts w:eastAsia="Arial" w:cs="Times New Roman"/>
+                <w:color w:val="000000"/>
+                <w:sz w:val="20"/>
+                <w:szCs w:val="20"/>
+                <w:lang w:eastAsia="en-CA"/>
+              </w:rPr>
+              <w:t>, 2021</w:t>
+            </w:r>
+          </w:p>
+          <w:p>
+            <w:pPr>
+              <w:widowControl w:val="0"/>
+              <w:pBdr>
+                <w:top w:val="nil"/>
+                <w:left w:val="nil"/>
+                <w:bottom w:val="nil"/>
+                <w:right w:val="nil"/>
+                <w:between w:val="nil"/>
+              </w:pBdr>
+              <w:spacing w:after="0" w:line="240" w:lineRule="auto"/>
+              <w:rPr>
+                <w:rFonts w:eastAsia="Arial" w:cs="Times New Roman"/>
+                <w:color w:val="000000"/>
+                <w:sz w:val="20"/>
+                <w:szCs w:val="20"/>
+                <w:lang w:eastAsia="en-CA"/>
+              </w:rPr>
+            </w:pPr>
+          </w:p>
+          <w:p>
+            <w:pPr>
+              <w:widowControl w:val="0"/>
+              <w:pBdr>
+                <w:top w:val="nil"/>
+                <w:left w:val="nil"/>
+                <w:bottom w:val="nil"/>
+                <w:right w:val="nil"/>
+                <w:between w:val="nil"/>
+              </w:pBdr>
+              <w:spacing w:after="0" w:line="240" w:lineRule="auto"/>
+              <w:rPr>
+                <w:rFonts w:eastAsia="Arial" w:cs="Times New Roman"/>
+                <w:color w:val="000000"/>
+                <w:sz w:val="20"/>
+                <w:szCs w:val="20"/>
+                <w:lang w:eastAsia="en-CA"/>
+              </w:rPr>
+            </w:pPr>
+            <w:r>
+              <w:rPr>
+                <w:rFonts w:eastAsia="Arial" w:cs="Times New Roman"/>
+                <w:color w:val="000000"/>
+                <w:sz w:val="20"/>
+                <w:szCs w:val="20"/>
+                <w:lang w:eastAsia="en-CA"/>
+              </w:rPr>
               <w:t>[The date the Business Case is produced.]</w:t>
             </w:r>
           </w:p>
@@ -394,101 +524,115 @@
               <w:spacing w:after="0" w:line="240" w:lineRule="auto"/>
               <w:rPr>
                 <w:rFonts w:eastAsia="Arial" w:cs="Times New Roman"/>
-                <w:color w:val="000000"/>
-                <w:sz w:val="20"/>
-                <w:szCs w:val="20"/>
-                <w:lang w:eastAsia="en-CA"/>
-              </w:rPr>
-            </w:pPr>
-            <w:r>
-              <w:rPr>
-                <w:rFonts w:eastAsia="Arial" w:cs="Times New Roman"/>
-                <w:color w:val="000000"/>
-                <w:sz w:val="20"/>
-                <w:szCs w:val="20"/>
-                <w:lang w:eastAsia="en-CA"/>
-              </w:rPr>
-              <w:t>[This section should include information that will help the reader understand the context and background history regarding th</w:t>
-            </w:r>
-            <w:r>
-              <w:rPr>
-                <w:rFonts w:eastAsia="Arial" w:cs="Times New Roman"/>
-                <w:color w:val="000000"/>
-                <w:sz w:val="20"/>
-                <w:szCs w:val="20"/>
-                <w:lang w:eastAsia="en-CA"/>
-              </w:rPr>
-              <w:t>e</w:t>
-            </w:r>
-            <w:r>
-              <w:rPr>
-                <w:rFonts w:eastAsia="Arial" w:cs="Times New Roman"/>
-                <w:color w:val="000000"/>
-                <w:sz w:val="20"/>
-                <w:szCs w:val="20"/>
-                <w:lang w:eastAsia="en-CA"/>
-              </w:rPr>
-              <w:t xml:space="preserve"> potential project. Th</w:t>
-            </w:r>
-            <w:r>
-              <w:rPr>
-                <w:rFonts w:eastAsia="Arial" w:cs="Times New Roman"/>
-                <w:color w:val="000000"/>
-                <w:sz w:val="20"/>
-                <w:szCs w:val="20"/>
-                <w:lang w:eastAsia="en-CA"/>
-              </w:rPr>
-              <w:t>is</w:t>
-            </w:r>
-            <w:r>
-              <w:rPr>
-                <w:rFonts w:eastAsia="Arial" w:cs="Times New Roman"/>
-                <w:color w:val="000000"/>
-                <w:sz w:val="20"/>
-                <w:szCs w:val="20"/>
-                <w:lang w:eastAsia="en-CA"/>
-              </w:rPr>
-              <w:t xml:space="preserve"> section should not be written assuming that the background is common knowledge</w:t>
-            </w:r>
-            <w:r>
-              <w:rPr>
-                <w:rFonts w:eastAsia="Arial" w:cs="Times New Roman"/>
-                <w:color w:val="000000"/>
-                <w:sz w:val="20"/>
-                <w:szCs w:val="20"/>
-                <w:lang w:eastAsia="en-CA"/>
-              </w:rPr>
-              <w:t>,</w:t>
-            </w:r>
-            <w:r>
-              <w:rPr>
-                <w:rFonts w:eastAsia="Arial" w:cs="Times New Roman"/>
-                <w:color w:val="000000"/>
-                <w:sz w:val="20"/>
-                <w:szCs w:val="20"/>
-                <w:lang w:eastAsia="en-CA"/>
-              </w:rPr>
-              <w:t xml:space="preserve"> but </w:t>
-            </w:r>
-            <w:r>
-              <w:rPr>
-                <w:rFonts w:eastAsia="Arial" w:cs="Times New Roman"/>
-                <w:color w:val="000000"/>
-                <w:sz w:val="20"/>
-                <w:szCs w:val="20"/>
-                <w:lang w:eastAsia="en-CA"/>
-              </w:rPr>
-              <w:t xml:space="preserve">instead </w:t>
-            </w:r>
-            <w:r>
-              <w:rPr>
-                <w:rFonts w:eastAsia="Arial" w:cs="Times New Roman"/>
-                <w:color w:val="000000"/>
-                <w:sz w:val="20"/>
-                <w:szCs w:val="20"/>
-                <w:lang w:eastAsia="en-CA"/>
-              </w:rPr>
-              <w:t>should be specific in order to create a common understanding of the context.]</w:t>
+                <w:bCs/>
+                <w:color w:val="000000"/>
+                <w:sz w:val="20"/>
+                <w:szCs w:val="20"/>
+                <w:lang w:eastAsia="en-CA"/>
+              </w:rPr>
+            </w:pPr>
+            <w:r>
+              <w:rPr>
+                <w:rFonts w:eastAsia="Arial" w:cs="Times New Roman"/>
+                <w:color w:val="000000"/>
+                <w:sz w:val="20"/>
+                <w:szCs w:val="20"/>
+                <w:lang w:eastAsia="en-CA"/>
+              </w:rPr>
+              <w:t>To help people who is seeking of a useful tutorials or educational resources from YouTube, the contents on YouTube should be organized by categories, user comments, and how many others recommend to watch the content. This might fulfill the Sustainable Development goal</w:t>
+            </w:r>
+            <w:r>
+              <w:rPr>
+                <w:rFonts w:eastAsia="Arial" w:cs="Times New Roman"/>
+                <w:color w:val="000000"/>
+                <w:sz w:val="20"/>
+                <w:szCs w:val="20"/>
+                <w:lang w:eastAsia="en-CA"/>
+              </w:rPr>
+              <w:t>(SD goal #4)</w:t>
+            </w:r>
+            <w:r>
+              <w:rPr>
+                <w:rFonts w:eastAsia="Arial" w:cs="Times New Roman"/>
+                <w:color w:val="000000"/>
+                <w:sz w:val="20"/>
+                <w:szCs w:val="20"/>
+                <w:lang w:eastAsia="en-CA"/>
+              </w:rPr>
+              <w:t xml:space="preserve"> of 4.7 </w:t>
+            </w:r>
+            <w:r>
+              <w:rPr>
+                <w:rFonts w:eastAsia="Arial" w:cs="Times New Roman"/>
+                <w:bCs/>
+                <w:color w:val="000000"/>
+                <w:sz w:val="20"/>
+                <w:szCs w:val="20"/>
+                <w:lang w:eastAsia="en-CA"/>
+              </w:rPr>
+              <w:t>ensure that all learners acquire the knowledge and skills needed to promote sustainable development</w:t>
+            </w:r>
+            <w:r>
+              <w:rPr>
+                <w:rFonts w:eastAsia="Arial" w:cs="Times New Roman"/>
+                <w:bCs/>
+                <w:color w:val="000000"/>
+                <w:sz w:val="20"/>
+                <w:szCs w:val="20"/>
+                <w:lang w:eastAsia="en-CA"/>
+              </w:rPr>
+              <w:t>.</w:t>
+            </w:r>
+          </w:p>
+          <w:p>
+            <w:pPr>
+              <w:widowControl w:val="0"/>
+              <w:pBdr>
+                <w:top w:val="nil"/>
+                <w:left w:val="nil"/>
+                <w:bottom w:val="nil"/>
+                <w:right w:val="nil"/>
+                <w:between w:val="nil"/>
+              </w:pBdr>
+              <w:spacing w:after="0" w:line="240" w:lineRule="auto"/>
+              <w:rPr>
+                <w:rFonts w:eastAsia="Arial" w:cs="Times New Roman"/>
+                <w:bCs/>
+                <w:color w:val="000000"/>
+                <w:sz w:val="20"/>
+                <w:szCs w:val="20"/>
+                <w:lang w:eastAsia="en-CA"/>
+              </w:rPr>
+            </w:pPr>
+          </w:p>
+          <w:p>
+            <w:pPr>
+              <w:widowControl w:val="0"/>
+              <w:pBdr>
+                <w:top w:val="nil"/>
+                <w:left w:val="nil"/>
+                <w:bottom w:val="nil"/>
+                <w:right w:val="nil"/>
+                <w:between w:val="nil"/>
+              </w:pBdr>
+              <w:spacing w:after="0" w:line="240" w:lineRule="auto"/>
+              <w:rPr>
+                <w:rFonts w:eastAsia="Arial" w:cs="Times New Roman"/>
+                <w:color w:val="000000"/>
+                <w:sz w:val="20"/>
+                <w:szCs w:val="20"/>
+                <w:lang w:eastAsia="en-CA"/>
+              </w:rPr>
+            </w:pPr>
+            <w:r>
+              <w:rPr>
+                <w:rFonts w:eastAsia="Arial" w:cs="Times New Roman"/>
+                <w:color w:val="000000"/>
+                <w:sz w:val="20"/>
+                <w:szCs w:val="20"/>
+                <w:lang w:eastAsia="en-CA"/>
+              </w:rPr>
+              <w:t>[This section should include information that will help the reader understand the context and background history regarding the potential project. This section should not be written assuming that the background is common knowledge, but instead should be specific in order to create a common understanding of the context.]</w:t>
             </w:r>
           </w:p>
         </w:tc>
@@ -584,6 +728,56 @@
                 <w:szCs w:val="20"/>
                 <w:lang w:eastAsia="en-CA"/>
               </w:rPr>
+              <w:t>On YouTube, there exists many useful resources for education with almost all of the subjects. However, it is merely organized so people could be lost in searching some of them. If we can provide a tool for whom are searching suitable contents, it could be an opportunity that change our community in positive way.</w:t>
+            </w:r>
+          </w:p>
+          <w:p>
+            <w:pPr>
+              <w:widowControl w:val="0"/>
+              <w:pBdr>
+                <w:top w:val="nil"/>
+                <w:left w:val="nil"/>
+                <w:bottom w:val="nil"/>
+                <w:right w:val="nil"/>
+                <w:between w:val="nil"/>
+              </w:pBdr>
+              <w:spacing w:after="0" w:line="240" w:lineRule="auto"/>
+              <w:rPr>
+                <w:rFonts w:eastAsia="Arial" w:cs="Times New Roman"/>
+                <w:color w:val="000000"/>
+                <w:sz w:val="20"/>
+                <w:szCs w:val="20"/>
+                <w:lang w:eastAsia="en-CA"/>
+              </w:rPr>
+            </w:pPr>
+          </w:p>
+          <w:p>
+            <w:pPr>
+              <w:widowControl w:val="0"/>
+              <w:pBdr>
+                <w:top w:val="nil"/>
+                <w:left w:val="nil"/>
+                <w:bottom w:val="nil"/>
+                <w:right w:val="nil"/>
+                <w:between w:val="nil"/>
+              </w:pBdr>
+              <w:spacing w:after="0" w:line="240" w:lineRule="auto"/>
+              <w:rPr>
+                <w:rFonts w:eastAsia="Arial" w:cs="Times New Roman"/>
+                <w:color w:val="000000"/>
+                <w:sz w:val="20"/>
+                <w:szCs w:val="20"/>
+                <w:lang w:eastAsia="en-CA"/>
+              </w:rPr>
+            </w:pPr>
+            <w:r>
+              <w:rPr>
+                <w:rFonts w:eastAsia="Arial" w:cs="Times New Roman"/>
+                <w:color w:val="000000"/>
+                <w:sz w:val="20"/>
+                <w:szCs w:val="20"/>
+                <w:lang w:eastAsia="en-CA"/>
+              </w:rPr>
               <w:t>[This section should demonstrate the business need or opportunity that the proposed project will address.]</w:t>
             </w:r>
           </w:p>
@@ -680,77 +874,127 @@
                 <w:szCs w:val="20"/>
                 <w:lang w:eastAsia="en-CA"/>
               </w:rPr>
-              <w:t xml:space="preserve">[This section documents the </w:t>
-            </w:r>
-            <w:r>
-              <w:rPr>
-                <w:rFonts w:eastAsia="Arial" w:cs="Times New Roman"/>
-                <w:color w:val="000000"/>
-                <w:sz w:val="20"/>
-                <w:szCs w:val="20"/>
-                <w:lang w:eastAsia="en-CA"/>
-              </w:rPr>
-              <w:t xml:space="preserve">potential </w:t>
-            </w:r>
-            <w:r>
-              <w:rPr>
-                <w:rFonts w:eastAsia="Arial" w:cs="Times New Roman"/>
-                <w:color w:val="000000"/>
-                <w:sz w:val="20"/>
-                <w:szCs w:val="20"/>
-                <w:lang w:eastAsia="en-CA"/>
-              </w:rPr>
-              <w:t xml:space="preserve">approaches </w:t>
-            </w:r>
-            <w:r>
-              <w:rPr>
-                <w:rFonts w:eastAsia="Arial" w:cs="Times New Roman"/>
-                <w:color w:val="000000"/>
-                <w:sz w:val="20"/>
-                <w:szCs w:val="20"/>
-                <w:lang w:eastAsia="en-CA"/>
-              </w:rPr>
-              <w:t xml:space="preserve">to </w:t>
-            </w:r>
-            <w:r>
-              <w:rPr>
-                <w:rFonts w:eastAsia="Arial" w:cs="Times New Roman"/>
-                <w:color w:val="000000"/>
-                <w:sz w:val="20"/>
-                <w:szCs w:val="20"/>
-                <w:lang w:eastAsia="en-CA"/>
-              </w:rPr>
-              <w:t xml:space="preserve">complete the project </w:t>
-            </w:r>
-            <w:r>
-              <w:rPr>
-                <w:rFonts w:eastAsia="Arial" w:cs="Times New Roman"/>
-                <w:color w:val="000000"/>
-                <w:sz w:val="20"/>
-                <w:szCs w:val="20"/>
-                <w:lang w:eastAsia="en-CA"/>
-              </w:rPr>
-              <w:t xml:space="preserve">There </w:t>
-            </w:r>
-            <w:r>
-              <w:rPr>
-                <w:rFonts w:eastAsia="Arial" w:cs="Times New Roman"/>
-                <w:color w:val="000000"/>
-                <w:sz w:val="20"/>
-                <w:szCs w:val="20"/>
-                <w:lang w:eastAsia="en-CA"/>
-              </w:rPr>
-              <w:t>is</w:t>
-            </w:r>
-            <w:r>
-              <w:rPr>
-                <w:rFonts w:eastAsia="Arial" w:cs="Times New Roman"/>
-                <w:color w:val="000000"/>
-                <w:sz w:val="20"/>
-                <w:szCs w:val="20"/>
-                <w:lang w:eastAsia="en-CA"/>
-              </w:rPr>
-              <w:t xml:space="preserve"> always a minimum of two options: perform the project or do nothing.]</w:t>
+              <w:t>Developing an application such that twitter like micro blogging app.</w:t>
+            </w:r>
+          </w:p>
+          <w:p>
+            <w:pPr>
+              <w:widowControl w:val="0"/>
+              <w:pBdr>
+                <w:top w:val="nil"/>
+                <w:left w:val="nil"/>
+                <w:bottom w:val="nil"/>
+                <w:right w:val="nil"/>
+                <w:between w:val="nil"/>
+              </w:pBdr>
+              <w:spacing w:after="0" w:line="240" w:lineRule="auto"/>
+              <w:rPr>
+                <w:rFonts w:eastAsia="Arial" w:cs="Times New Roman"/>
+                <w:color w:val="000000"/>
+                <w:sz w:val="20"/>
+                <w:szCs w:val="20"/>
+                <w:lang w:eastAsia="en-CA"/>
+              </w:rPr>
+            </w:pPr>
+            <w:r>
+              <w:rPr>
+                <w:rFonts w:eastAsia="Arial" w:cs="Times New Roman"/>
+                <w:color w:val="000000"/>
+                <w:sz w:val="20"/>
+                <w:szCs w:val="20"/>
+                <w:lang w:eastAsia="en-CA"/>
+              </w:rPr>
+              <w:t xml:space="preserve">Or </w:t>
+            </w:r>
+            <w:r>
+              <w:rPr>
+                <w:rFonts w:eastAsia="Arial" w:cs="Times New Roman"/>
+                <w:color w:val="000000"/>
+                <w:sz w:val="20"/>
+                <w:szCs w:val="20"/>
+                <w:lang w:eastAsia="en-CA"/>
+              </w:rPr>
+              <w:t xml:space="preserve">it could be </w:t>
+            </w:r>
+            <w:r>
+              <w:rPr>
+                <w:rFonts w:eastAsia="Arial" w:cs="Times New Roman"/>
+                <w:color w:val="000000"/>
+                <w:sz w:val="20"/>
+                <w:szCs w:val="20"/>
+                <w:lang w:eastAsia="en-CA"/>
+              </w:rPr>
+              <w:t xml:space="preserve">developing search strategies </w:t>
+            </w:r>
+            <w:r>
+              <w:rPr>
+                <w:rFonts w:eastAsia="Arial" w:cs="Times New Roman"/>
+                <w:color w:val="000000"/>
+                <w:sz w:val="20"/>
+                <w:szCs w:val="20"/>
+                <w:lang w:eastAsia="en-CA"/>
+              </w:rPr>
+              <w:t>on</w:t>
+            </w:r>
+            <w:r>
+              <w:rPr>
+                <w:rFonts w:eastAsia="Arial" w:cs="Times New Roman"/>
+                <w:color w:val="000000"/>
+                <w:sz w:val="20"/>
+                <w:szCs w:val="20"/>
+                <w:lang w:eastAsia="en-CA"/>
+              </w:rPr>
+              <w:t xml:space="preserve"> YouTube individually.</w:t>
+            </w:r>
+          </w:p>
+          <w:p>
+            <w:pPr>
+              <w:widowControl w:val="0"/>
+              <w:pBdr>
+                <w:top w:val="nil"/>
+                <w:left w:val="nil"/>
+                <w:bottom w:val="nil"/>
+                <w:right w:val="nil"/>
+                <w:between w:val="nil"/>
+              </w:pBdr>
+              <w:spacing w:after="0" w:line="240" w:lineRule="auto"/>
+              <w:rPr>
+                <w:rFonts w:eastAsia="Arial" w:cs="Times New Roman"/>
+                <w:color w:val="000000"/>
+                <w:sz w:val="20"/>
+                <w:szCs w:val="20"/>
+                <w:lang w:eastAsia="en-CA"/>
+              </w:rPr>
+            </w:pPr>
+          </w:p>
+          <w:p>
+            <w:pPr>
+              <w:widowControl w:val="0"/>
+              <w:pBdr>
+                <w:top w:val="nil"/>
+                <w:left w:val="nil"/>
+                <w:bottom w:val="nil"/>
+                <w:right w:val="nil"/>
+                <w:between w:val="nil"/>
+              </w:pBdr>
+              <w:spacing w:after="0" w:line="240" w:lineRule="auto"/>
+              <w:rPr>
+                <w:rFonts w:eastAsia="Arial" w:cs="Times New Roman"/>
+                <w:color w:val="000000"/>
+                <w:sz w:val="20"/>
+                <w:szCs w:val="20"/>
+                <w:lang w:eastAsia="en-CA"/>
+              </w:rPr>
+            </w:pPr>
+            <w:r>
+              <w:rPr>
+                <w:rFonts w:eastAsia="Arial" w:cs="Times New Roman"/>
+                <w:color w:val="000000"/>
+                <w:sz w:val="20"/>
+                <w:szCs w:val="20"/>
+                <w:lang w:eastAsia="en-CA"/>
+              </w:rPr>
+              <w:t>[This section documents the potential approaches to complete the project There is always a minimum of two options: perform the project or do nothing.]</w:t>
             </w:r>
           </w:p>
         </w:tc>
@@ -835,6 +1079,206 @@
               <w:rPr>
                 <w:rFonts w:eastAsia="Arial" w:cs="Times New Roman"/>
                 <w:color w:val="000000"/>
+                <w:sz w:val="20"/>
+                <w:szCs w:val="24"/>
+                <w:lang w:eastAsia="en-CA"/>
+              </w:rPr>
+            </w:pPr>
+            <w:r>
+              <w:rPr>
+                <w:rFonts w:eastAsia="Arial" w:cs="Times New Roman"/>
+                <w:color w:val="000000"/>
+                <w:sz w:val="20"/>
+                <w:szCs w:val="24"/>
+                <w:lang w:eastAsia="en-CA"/>
+              </w:rPr>
+              <w:t xml:space="preserve">The cost includes: domain name, webhosting, and database </w:t>
+            </w:r>
+            <w:r>
+              <w:rPr>
+                <w:rFonts w:eastAsia="Arial" w:cs="Times New Roman"/>
+                <w:color w:val="000000"/>
+                <w:sz w:val="20"/>
+                <w:szCs w:val="24"/>
+                <w:lang w:eastAsia="en-CA"/>
+              </w:rPr>
+              <w:t>fees(for web application) or apple i</w:t>
+            </w:r>
+            <w:r>
+              <w:rPr>
+                <w:rFonts w:eastAsia="Arial" w:cs="Times New Roman"/>
+                <w:color w:val="000000"/>
+                <w:sz w:val="20"/>
+                <w:szCs w:val="24"/>
+                <w:lang w:eastAsia="en-CA"/>
+              </w:rPr>
+              <w:t>OS</w:t>
+            </w:r>
+            <w:r>
+              <w:rPr>
+                <w:rFonts w:eastAsia="Arial" w:cs="Times New Roman"/>
+                <w:color w:val="000000"/>
+                <w:sz w:val="20"/>
+                <w:szCs w:val="24"/>
+                <w:lang w:eastAsia="en-CA"/>
+              </w:rPr>
+              <w:t xml:space="preserve"> app </w:t>
+            </w:r>
+            <w:r>
+              <w:rPr>
+                <w:rFonts w:eastAsia="Arial" w:cs="Times New Roman"/>
+                <w:color w:val="000000"/>
+                <w:sz w:val="20"/>
+                <w:szCs w:val="24"/>
+                <w:lang w:eastAsia="en-CA"/>
+              </w:rPr>
+              <w:t>launching</w:t>
+            </w:r>
+            <w:r>
+              <w:rPr>
+                <w:rFonts w:eastAsia="Arial" w:cs="Times New Roman"/>
+                <w:color w:val="000000"/>
+                <w:sz w:val="20"/>
+                <w:szCs w:val="24"/>
+                <w:lang w:eastAsia="en-CA"/>
+              </w:rPr>
+              <w:t xml:space="preserve"> </w:t>
+            </w:r>
+            <w:r>
+              <w:rPr>
+                <w:rFonts w:eastAsia="Arial" w:cs="Times New Roman"/>
+                <w:color w:val="000000"/>
+                <w:sz w:val="20"/>
+                <w:szCs w:val="24"/>
+                <w:lang w:eastAsia="en-CA"/>
+              </w:rPr>
+              <w:t>cost</w:t>
+            </w:r>
+            <w:r>
+              <w:rPr>
+                <w:rFonts w:eastAsia="Arial" w:cs="Times New Roman"/>
+                <w:color w:val="000000"/>
+                <w:sz w:val="20"/>
+                <w:szCs w:val="24"/>
+                <w:lang w:eastAsia="en-CA"/>
+              </w:rPr>
+              <w:t>(smartphone app for apple). Even if we decide to go with smartphone app(apple or android) there still need to pay for the database. The fastest development environment is web application with the cost of the above. And smartphone application might need some learning time for the development tools, so the schedule could be exceeded than the expected timeline. However, mobile application platform for the development requires only database service cost.</w:t>
+            </w:r>
+          </w:p>
+          <w:p>
+            <w:pPr>
+              <w:widowControl w:val="0"/>
+              <w:pBdr>
+                <w:top w:val="nil"/>
+                <w:left w:val="nil"/>
+                <w:bottom w:val="nil"/>
+                <w:right w:val="nil"/>
+                <w:between w:val="nil"/>
+              </w:pBdr>
+              <w:spacing w:after="0" w:line="240" w:lineRule="auto"/>
+              <w:rPr>
+                <w:rFonts w:eastAsia="Arial" w:cs="Times New Roman"/>
+                <w:color w:val="000000"/>
+                <w:sz w:val="20"/>
+                <w:szCs w:val="24"/>
+                <w:lang w:eastAsia="en-CA"/>
+              </w:rPr>
+            </w:pPr>
+          </w:p>
+          <w:p>
+            <w:pPr>
+              <w:widowControl w:val="0"/>
+              <w:pBdr>
+                <w:top w:val="nil"/>
+                <w:left w:val="nil"/>
+                <w:bottom w:val="nil"/>
+                <w:right w:val="nil"/>
+                <w:between w:val="nil"/>
+              </w:pBdr>
+              <w:spacing w:after="0" w:line="240" w:lineRule="auto"/>
+              <w:rPr>
+                <w:rFonts w:eastAsia="Arial" w:cs="Times New Roman"/>
+                <w:color w:val="000000"/>
+                <w:sz w:val="20"/>
+                <w:szCs w:val="24"/>
+                <w:lang w:eastAsia="en-CA"/>
+              </w:rPr>
+            </w:pPr>
+            <w:r>
+              <w:rPr>
+                <w:rFonts w:eastAsia="Arial" w:cs="Times New Roman"/>
+                <w:color w:val="000000"/>
+                <w:sz w:val="20"/>
+                <w:szCs w:val="24"/>
+                <w:lang w:eastAsia="en-CA"/>
+              </w:rPr>
+              <w:t>For the benefits: if we can have the tool for organizing YouTube contents for education, it will increase to watch YouTube contents more than before and this also increases advertisement income</w:t>
+            </w:r>
+            <w:r>
+              <w:rPr>
+                <w:rFonts w:eastAsia="Arial" w:cs="Times New Roman"/>
+                <w:color w:val="000000"/>
+                <w:sz w:val="20"/>
+                <w:szCs w:val="24"/>
+                <w:lang w:eastAsia="en-CA"/>
+              </w:rPr>
+              <w:t xml:space="preserve"> or premium subscription revenue</w:t>
+            </w:r>
+            <w:r>
+              <w:rPr>
+                <w:rFonts w:eastAsia="Arial" w:cs="Times New Roman"/>
+                <w:color w:val="000000"/>
+                <w:sz w:val="20"/>
+                <w:szCs w:val="24"/>
+                <w:lang w:eastAsia="en-CA"/>
+              </w:rPr>
+              <w:t xml:space="preserve"> for YouTube.</w:t>
+            </w:r>
+            <w:r>
+              <w:rPr>
+                <w:rFonts w:eastAsia="Arial" w:cs="Times New Roman"/>
+                <w:color w:val="000000"/>
+                <w:sz w:val="20"/>
+                <w:szCs w:val="24"/>
+                <w:lang w:eastAsia="en-CA"/>
+              </w:rPr>
+              <w:t xml:space="preserve"> On the other hand, our global community benefits from meeting the SD goal #4 expectation.</w:t>
+            </w:r>
+          </w:p>
+          <w:p>
+            <w:pPr>
+              <w:widowControl w:val="0"/>
+              <w:pBdr>
+                <w:top w:val="nil"/>
+                <w:left w:val="nil"/>
+                <w:bottom w:val="nil"/>
+                <w:right w:val="nil"/>
+                <w:between w:val="nil"/>
+              </w:pBdr>
+              <w:spacing w:after="0" w:line="240" w:lineRule="auto"/>
+              <w:rPr>
+                <w:rFonts w:eastAsia="Arial" w:cs="Times New Roman"/>
+                <w:color w:val="000000"/>
+                <w:sz w:val="20"/>
+                <w:szCs w:val="24"/>
+                <w:lang w:eastAsia="en-CA"/>
+              </w:rPr>
+            </w:pPr>
+          </w:p>
+          <w:p>
+            <w:pPr>
+              <w:widowControl w:val="0"/>
+              <w:pBdr>
+                <w:top w:val="nil"/>
+                <w:left w:val="nil"/>
+                <w:bottom w:val="nil"/>
+                <w:right w:val="nil"/>
+                <w:between w:val="nil"/>
+              </w:pBdr>
+              <w:spacing w:after="0" w:line="240" w:lineRule="auto"/>
+              <w:rPr>
+                <w:rFonts w:eastAsia="Arial" w:cs="Times New Roman"/>
+                <w:color w:val="000000"/>
                 <w:sz w:val="24"/>
                 <w:szCs w:val="24"/>
                 <w:lang w:eastAsia="en-CA"/>
@@ -878,7 +1322,18 @@
                 <w:szCs w:val="24"/>
                 <w:lang w:eastAsia="en-CA"/>
               </w:rPr>
-              <w:t xml:space="preserve">the potential for </w:t>
+              <w:t xml:space="preserve">the potential </w:t>
+            </w:r>
+            <w:r>
+              <w:rPr>
+                <w:rFonts w:eastAsia="Arial" w:cs="Times New Roman"/>
+                <w:color w:val="000000"/>
+                <w:sz w:val="20"/>
+                <w:szCs w:val="24"/>
+                <w:lang w:eastAsia="en-CA"/>
+              </w:rPr>
+              <w:lastRenderedPageBreak/>
+              <w:t xml:space="preserve">for </w:t>
             </w:r>
             <w:r>
               <w:rPr>
@@ -978,6 +1433,7 @@
                 <w:szCs w:val="24"/>
                 <w:lang w:eastAsia="en-CA"/>
               </w:rPr>
+              <w:lastRenderedPageBreak/>
               <w:t>Recommendation</w:t>
             </w:r>
           </w:p>
@@ -1028,6 +1484,8 @@
               </w:rPr>
               <w:t>[This section contains the recommended option from the previous section.]</w:t>
             </w:r>
+            <w:bookmarkStart w:id="0" w:name="_GoBack"/>
+            <w:bookmarkEnd w:id="0"/>
           </w:p>
         </w:tc>
       </w:tr>
@@ -1042,8 +1500,6 @@
           <w:szCs w:val="20"/>
         </w:rPr>
       </w:pPr>
-      <w:bookmarkStart w:id="0" w:name="_GoBack"/>
-      <w:bookmarkEnd w:id="0"/>
     </w:p>
     <w:sectPr>
       <w:pgSz w:w="12240" w:h="15840"/>
@@ -1056,7 +1512,7 @@
 </file>
 
 <file path=word/styles.xml><?xml version="1.0" encoding="utf-8"?>
-<w:styles xmlns:r="http://schemas.openxmlformats.org/officeDocument/2006/relationships" xmlns:w="http://schemas.openxmlformats.org/wordprocessingml/2006/main">
+<w:styles xmlns:mc="http://schemas.openxmlformats.org/markup-compatibility/2006" xmlns:r="http://schemas.openxmlformats.org/officeDocument/2006/relationships" xmlns:w="http://schemas.openxmlformats.org/wordprocessingml/2006/main" xmlns:w14="http://schemas.microsoft.com/office/word/2010/wordml" xmlns:w15="http://schemas.microsoft.com/office/word/2012/wordml" xmlns:w16cid="http://schemas.microsoft.com/office/word/2016/wordml/cid" xmlns:w16se="http://schemas.microsoft.com/office/word/2015/wordml/symex" mc:Ignorable="w14 w15 w16se w16cid">
   <w:docDefaults>
     <w:rPrDefault>
       <w:rPr>
@@ -1072,153 +1528,377 @@
       </w:pPr>
     </w:pPrDefault>
   </w:docDefaults>
-  <w:latentStyles w:defLockedState="0" w:defUIPriority="99" w:defSemiHidden="1" w:defUnhideWhenUsed="1" w:defQFormat="0" w:count="276">
-    <w:lsdException w:name="Normal" w:semiHidden="0" w:uiPriority="0" w:unhideWhenUsed="0" w:qFormat="1"/>
-    <w:lsdException w:name="heading 1" w:semiHidden="0" w:uiPriority="9" w:unhideWhenUsed="0" w:qFormat="1"/>
-    <w:lsdException w:name="heading 2" w:uiPriority="9" w:qFormat="1"/>
-    <w:lsdException w:name="heading 3" w:uiPriority="9" w:qFormat="1"/>
-    <w:lsdException w:name="heading 4" w:uiPriority="9" w:qFormat="1"/>
-    <w:lsdException w:name="heading 5" w:uiPriority="9" w:qFormat="1"/>
-    <w:lsdException w:name="heading 6" w:uiPriority="9" w:qFormat="1"/>
-    <w:lsdException w:name="heading 7" w:uiPriority="9" w:qFormat="1"/>
-    <w:lsdException w:name="heading 8" w:uiPriority="9" w:qFormat="1"/>
-    <w:lsdException w:name="heading 9" w:uiPriority="9" w:qFormat="1"/>
-    <w:lsdException w:name="toc 1" w:uiPriority="39"/>
-    <w:lsdException w:name="toc 2" w:uiPriority="39"/>
-    <w:lsdException w:name="toc 3" w:uiPriority="39"/>
-    <w:lsdException w:name="toc 4" w:uiPriority="39"/>
-    <w:lsdException w:name="toc 5" w:uiPriority="39"/>
-    <w:lsdException w:name="toc 6" w:uiPriority="39"/>
-    <w:lsdException w:name="toc 7" w:uiPriority="39"/>
-    <w:lsdException w:name="toc 8" w:uiPriority="39"/>
-    <w:lsdException w:name="toc 9" w:uiPriority="39"/>
-    <w:lsdException w:name="caption" w:uiPriority="35" w:qFormat="1"/>
-    <w:lsdException w:name="Title" w:semiHidden="0" w:uiPriority="10" w:unhideWhenUsed="0" w:qFormat="1"/>
-    <w:lsdException w:name="Default Paragraph Font" w:uiPriority="1"/>
-    <w:lsdException w:name="Subtitle" w:semiHidden="0" w:uiPriority="11" w:unhideWhenUsed="0" w:qFormat="1"/>
-    <w:lsdException w:name="Strong" w:semiHidden="0" w:uiPriority="22" w:unhideWhenUsed="0" w:qFormat="1"/>
-    <w:lsdException w:name="Emphasis" w:semiHidden="0" w:uiPriority="20" w:unhideWhenUsed="0" w:qFormat="1"/>
-    <w:lsdException w:name="Table Grid" w:semiHidden="0" w:uiPriority="39" w:unhideWhenUsed="0"/>
-    <w:lsdException w:name="Note Level 1" w:semiHidden="0" w:unhideWhenUsed="0"/>
-    <w:lsdException w:name="Note Level 2" w:semiHidden="0" w:unhideWhenUsed="0"/>
-    <w:lsdException w:name="Note Level 3" w:semiHidden="0" w:unhideWhenUsed="0"/>
-    <w:lsdException w:name="Note Level 4" w:semiHidden="0" w:unhideWhenUsed="0"/>
-    <w:lsdException w:name="Note Level 5" w:semiHidden="0" w:unhideWhenUsed="0"/>
-    <w:lsdException w:name="Note Level 6" w:semiHidden="0" w:unhideWhenUsed="0"/>
-    <w:lsdException w:name="Note Level 7" w:semiHidden="0" w:unhideWhenUsed="0"/>
-    <w:lsdException w:name="Note Level 8" w:semiHidden="0" w:unhideWhenUsed="0"/>
-    <w:lsdException w:name="Note Level 9" w:semiHidden="0" w:unhideWhenUsed="0"/>
-    <w:lsdException w:name="Placeholder Text" w:unhideWhenUsed="0"/>
-    <w:lsdException w:name="No Spacing" w:semiHidden="0" w:uiPriority="1" w:unhideWhenUsed="0" w:qFormat="1"/>
-    <w:lsdException w:name="Light Shading" w:semiHidden="0" w:uiPriority="60" w:unhideWhenUsed="0"/>
-    <w:lsdException w:name="Light List" w:semiHidden="0" w:uiPriority="61" w:unhideWhenUsed="0"/>
-    <w:lsdException w:name="Light Grid" w:semiHidden="0" w:uiPriority="62" w:unhideWhenUsed="0"/>
-    <w:lsdException w:name="Medium Shading 1" w:semiHidden="0" w:uiPriority="63" w:unhideWhenUsed="0"/>
-    <w:lsdException w:name="Medium Shading 2" w:semiHidden="0" w:uiPriority="64" w:unhideWhenUsed="0"/>
-    <w:lsdException w:name="Medium List 1" w:semiHidden="0" w:uiPriority="65" w:unhideWhenUsed="0"/>
-    <w:lsdException w:name="Medium List 2" w:semiHidden="0" w:uiPriority="66" w:unhideWhenUsed="0"/>
-    <w:lsdException w:name="Medium Grid 1" w:semiHidden="0" w:uiPriority="67" w:unhideWhenUsed="0"/>
-    <w:lsdException w:name="Medium Grid 2" w:semiHidden="0" w:uiPriority="68" w:unhideWhenUsed="0"/>
-    <w:lsdException w:name="Medium Grid 3" w:semiHidden="0" w:uiPriority="69" w:unhideWhenUsed="0"/>
-    <w:lsdException w:name="Dark List" w:semiHidden="0" w:uiPriority="70" w:unhideWhenUsed="0"/>
-    <w:lsdException w:name="Colorful Shading" w:semiHidden="0" w:uiPriority="71" w:unhideWhenUsed="0"/>
-    <w:lsdException w:name="Colorful List" w:semiHidden="0" w:uiPriority="72" w:unhideWhenUsed="0"/>
-    <w:lsdException w:name="Colorful Grid" w:semiHidden="0" w:uiPriority="73" w:unhideWhenUsed="0"/>
-    <w:lsdException w:name="Light Shading Accent 1" w:semiHidden="0" w:uiPriority="60" w:unhideWhenUsed="0"/>
-    <w:lsdException w:name="Light List Accent 1" w:semiHidden="0" w:uiPriority="61" w:unhideWhenUsed="0"/>
-    <w:lsdException w:name="Light Grid Accent 1" w:semiHidden="0" w:uiPriority="62" w:unhideWhenUsed="0"/>
-    <w:lsdException w:name="Medium Shading 1 Accent 1" w:semiHidden="0" w:uiPriority="63" w:unhideWhenUsed="0"/>
-    <w:lsdException w:name="Medium Shading 2 Accent 1" w:semiHidden="0" w:uiPriority="64" w:unhideWhenUsed="0"/>
-    <w:lsdException w:name="Medium List 1 Accent 1" w:semiHidden="0" w:uiPriority="65" w:unhideWhenUsed="0"/>
-    <w:lsdException w:name="Revision" w:unhideWhenUsed="0"/>
-    <w:lsdException w:name="List Paragraph" w:semiHidden="0" w:uiPriority="34" w:unhideWhenUsed="0" w:qFormat="1"/>
-    <w:lsdException w:name="Quote" w:semiHidden="0" w:uiPriority="29" w:unhideWhenUsed="0" w:qFormat="1"/>
-    <w:lsdException w:name="Intense Quote" w:semiHidden="0" w:uiPriority="30" w:unhideWhenUsed="0" w:qFormat="1"/>
-    <w:lsdException w:name="Medium List 2 Accent 1" w:semiHidden="0" w:uiPriority="66" w:unhideWhenUsed="0"/>
-    <w:lsdException w:name="Medium Grid 1 Accent 1" w:semiHidden="0" w:uiPriority="67" w:unhideWhenUsed="0"/>
-    <w:lsdException w:name="Medium Grid 2 Accent 1" w:semiHidden="0" w:uiPriority="68" w:unhideWhenUsed="0"/>
-    <w:lsdException w:name="Medium Grid 3 Accent 1" w:semiHidden="0" w:uiPriority="69" w:unhideWhenUsed="0"/>
-    <w:lsdException w:name="Dark List Accent 1" w:semiHidden="0" w:uiPriority="70" w:unhideWhenUsed="0"/>
-    <w:lsdException w:name="Colorful Shading Accent 1" w:semiHidden="0" w:uiPriority="71" w:unhideWhenUsed="0"/>
-    <w:lsdException w:name="Colorful List Accent 1" w:semiHidden="0" w:uiPriority="72" w:unhideWhenUsed="0"/>
-    <w:lsdException w:name="Colorful Grid Accent 1" w:semiHidden="0" w:uiPriority="73" w:unhideWhenUsed="0"/>
-    <w:lsdException w:name="Light Shading Accent 2" w:semiHidden="0" w:uiPriority="60" w:unhideWhenUsed="0"/>
-    <w:lsdException w:name="Light List Accent 2" w:semiHidden="0" w:uiPriority="61" w:unhideWhenUsed="0"/>
-    <w:lsdException w:name="Light Grid Accent 2" w:semiHidden="0" w:uiPriority="62" w:unhideWhenUsed="0"/>
-    <w:lsdException w:name="Medium Shading 1 Accent 2" w:semiHidden="0" w:uiPriority="63" w:unhideWhenUsed="0"/>
-    <w:lsdException w:name="Medium Shading 2 Accent 2" w:semiHidden="0" w:uiPriority="64" w:unhideWhenUsed="0"/>
-    <w:lsdException w:name="Medium List 1 Accent 2" w:semiHidden="0" w:uiPriority="65" w:unhideWhenUsed="0"/>
-    <w:lsdException w:name="Medium List 2 Accent 2" w:semiHidden="0" w:uiPriority="66" w:unhideWhenUsed="0"/>
-    <w:lsdException w:name="Medium Grid 1 Accent 2" w:semiHidden="0" w:uiPriority="67" w:unhideWhenUsed="0"/>
-    <w:lsdException w:name="Medium Grid 2 Accent 2" w:semiHidden="0" w:uiPriority="68" w:unhideWhenUsed="0"/>
-    <w:lsdException w:name="Medium Grid 3 Accent 2" w:semiHidden="0" w:uiPriority="69" w:unhideWhenUsed="0"/>
-    <w:lsdException w:name="Dark List Accent 2" w:semiHidden="0" w:uiPriority="70" w:unhideWhenUsed="0"/>
-    <w:lsdException w:name="Colorful Shading Accent 2" w:semiHidden="0" w:uiPriority="71" w:unhideWhenUsed="0"/>
-    <w:lsdException w:name="Colorful List Accent 2" w:semiHidden="0" w:uiPriority="72" w:unhideWhenUsed="0"/>
-    <w:lsdException w:name="Colorful Grid Accent 2" w:semiHidden="0" w:uiPriority="73" w:unhideWhenUsed="0"/>
-    <w:lsdException w:name="Light Shading Accent 3" w:semiHidden="0" w:uiPriority="60" w:unhideWhenUsed="0"/>
-    <w:lsdException w:name="Light List Accent 3" w:semiHidden="0" w:uiPriority="61" w:unhideWhenUsed="0"/>
-    <w:lsdException w:name="Light Grid Accent 3" w:semiHidden="0" w:uiPriority="62" w:unhideWhenUsed="0"/>
-    <w:lsdException w:name="Medium Shading 1 Accent 3" w:semiHidden="0" w:uiPriority="63" w:unhideWhenUsed="0"/>
-    <w:lsdException w:name="Medium Shading 2 Accent 3" w:semiHidden="0" w:uiPriority="64" w:unhideWhenUsed="0"/>
-    <w:lsdException w:name="Medium List 1 Accent 3" w:semiHidden="0" w:uiPriority="65" w:unhideWhenUsed="0"/>
-    <w:lsdException w:name="Medium List 2 Accent 3" w:semiHidden="0" w:uiPriority="66" w:unhideWhenUsed="0"/>
-    <w:lsdException w:name="Medium Grid 1 Accent 3" w:semiHidden="0" w:uiPriority="67" w:unhideWhenUsed="0"/>
-    <w:lsdException w:name="Medium Grid 2 Accent 3" w:semiHidden="0" w:uiPriority="68" w:unhideWhenUsed="0"/>
-    <w:lsdException w:name="Medium Grid 3 Accent 3" w:semiHidden="0" w:uiPriority="69" w:unhideWhenUsed="0"/>
-    <w:lsdException w:name="Dark List Accent 3" w:semiHidden="0" w:uiPriority="70" w:unhideWhenUsed="0"/>
-    <w:lsdException w:name="Colorful Shading Accent 3" w:semiHidden="0" w:uiPriority="71" w:unhideWhenUsed="0"/>
-    <w:lsdException w:name="Colorful List Accent 3" w:semiHidden="0" w:uiPriority="72" w:unhideWhenUsed="0"/>
-    <w:lsdException w:name="Colorful Grid Accent 3" w:semiHidden="0" w:uiPriority="73" w:unhideWhenUsed="0"/>
-    <w:lsdException w:name="Light Shading Accent 4" w:semiHidden="0" w:uiPriority="60" w:unhideWhenUsed="0"/>
-    <w:lsdException w:name="Light List Accent 4" w:semiHidden="0" w:uiPriority="61" w:unhideWhenUsed="0"/>
-    <w:lsdException w:name="Light Grid Accent 4" w:semiHidden="0" w:uiPriority="62" w:unhideWhenUsed="0"/>
-    <w:lsdException w:name="Medium Shading 1 Accent 4" w:semiHidden="0" w:uiPriority="63" w:unhideWhenUsed="0"/>
-    <w:lsdException w:name="Medium Shading 2 Accent 4" w:semiHidden="0" w:uiPriority="64" w:unhideWhenUsed="0"/>
-    <w:lsdException w:name="Medium List 1 Accent 4" w:semiHidden="0" w:uiPriority="65" w:unhideWhenUsed="0"/>
-    <w:lsdException w:name="Medium List 2 Accent 4" w:semiHidden="0" w:uiPriority="66" w:unhideWhenUsed="0"/>
-    <w:lsdException w:name="Medium Grid 1 Accent 4" w:semiHidden="0" w:uiPriority="67" w:unhideWhenUsed="0"/>
-    <w:lsdException w:name="Medium Grid 2 Accent 4" w:semiHidden="0" w:uiPriority="68" w:unhideWhenUsed="0"/>
-    <w:lsdException w:name="Medium Grid 3 Accent 4" w:semiHidden="0" w:uiPriority="69" w:unhideWhenUsed="0"/>
-    <w:lsdException w:name="Dark List Accent 4" w:semiHidden="0" w:uiPriority="70" w:unhideWhenUsed="0"/>
-    <w:lsdException w:name="Colorful Shading Accent 4" w:semiHidden="0" w:uiPriority="71" w:unhideWhenUsed="0"/>
-    <w:lsdException w:name="Colorful List Accent 4" w:semiHidden="0" w:uiPriority="72" w:unhideWhenUsed="0"/>
-    <w:lsdException w:name="Colorful Grid Accent 4" w:semiHidden="0" w:uiPriority="73" w:unhideWhenUsed="0"/>
-    <w:lsdException w:name="Light Shading Accent 5" w:semiHidden="0" w:uiPriority="60" w:unhideWhenUsed="0"/>
-    <w:lsdException w:name="Light List Accent 5" w:semiHidden="0" w:uiPriority="61" w:unhideWhenUsed="0"/>
-    <w:lsdException w:name="Light Grid Accent 5" w:semiHidden="0" w:uiPriority="62" w:unhideWhenUsed="0"/>
-    <w:lsdException w:name="Medium Shading 1 Accent 5" w:semiHidden="0" w:uiPriority="63" w:unhideWhenUsed="0"/>
-    <w:lsdException w:name="Medium Shading 2 Accent 5" w:semiHidden="0" w:uiPriority="64" w:unhideWhenUsed="0"/>
-    <w:lsdException w:name="Medium List 1 Accent 5" w:semiHidden="0" w:uiPriority="65" w:unhideWhenUsed="0"/>
-    <w:lsdException w:name="Medium List 2 Accent 5" w:semiHidden="0" w:uiPriority="66" w:unhideWhenUsed="0"/>
-    <w:lsdException w:name="Medium Grid 1 Accent 5" w:semiHidden="0" w:uiPriority="67" w:unhideWhenUsed="0"/>
-    <w:lsdException w:name="Medium Grid 2 Accent 5" w:semiHidden="0" w:uiPriority="68" w:unhideWhenUsed="0"/>
-    <w:lsdException w:name="Medium Grid 3 Accent 5" w:semiHidden="0" w:uiPriority="69" w:unhideWhenUsed="0"/>
-    <w:lsdException w:name="Dark List Accent 5" w:semiHidden="0" w:uiPriority="70" w:unhideWhenUsed="0"/>
-    <w:lsdException w:name="Colorful Shading Accent 5" w:semiHidden="0" w:uiPriority="71" w:unhideWhenUsed="0"/>
-    <w:lsdException w:name="Colorful List Accent 5" w:semiHidden="0" w:uiPriority="72" w:unhideWhenUsed="0"/>
-    <w:lsdException w:name="Colorful Grid Accent 5" w:semiHidden="0" w:uiPriority="73" w:unhideWhenUsed="0"/>
-    <w:lsdException w:name="Light Shading Accent 6" w:semiHidden="0" w:uiPriority="60" w:unhideWhenUsed="0"/>
-    <w:lsdException w:name="Light List Accent 6" w:semiHidden="0" w:uiPriority="61" w:unhideWhenUsed="0"/>
-    <w:lsdException w:name="Light Grid Accent 6" w:semiHidden="0" w:uiPriority="62" w:unhideWhenUsed="0"/>
-    <w:lsdException w:name="Medium Shading 1 Accent 6" w:semiHidden="0" w:uiPriority="63" w:unhideWhenUsed="0"/>
-    <w:lsdException w:name="Medium Shading 2 Accent 6" w:semiHidden="0" w:uiPriority="64" w:unhideWhenUsed="0"/>
-    <w:lsdException w:name="Medium List 1 Accent 6" w:semiHidden="0" w:uiPriority="65" w:unhideWhenUsed="0"/>
-    <w:lsdException w:name="Medium List 2 Accent 6" w:semiHidden="0" w:uiPriority="66" w:unhideWhenUsed="0"/>
-    <w:lsdException w:name="Medium Grid 1 Accent 6" w:semiHidden="0" w:uiPriority="67" w:unhideWhenUsed="0"/>
-    <w:lsdException w:name="Medium Grid 2 Accent 6" w:semiHidden="0" w:uiPriority="68" w:unhideWhenUsed="0"/>
-    <w:lsdException w:name="Medium Grid 3 Accent 6" w:semiHidden="0" w:uiPriority="69" w:unhideWhenUsed="0"/>
-    <w:lsdException w:name="Dark List Accent 6" w:semiHidden="0" w:uiPriority="70" w:unhideWhenUsed="0"/>
-    <w:lsdException w:name="Colorful Shading Accent 6" w:semiHidden="0" w:uiPriority="71" w:unhideWhenUsed="0"/>
-    <w:lsdException w:name="Colorful List Accent 6" w:semiHidden="0" w:uiPriority="72" w:unhideWhenUsed="0"/>
-    <w:lsdException w:name="Colorful Grid Accent 6" w:semiHidden="0" w:uiPriority="73" w:unhideWhenUsed="0"/>
-    <w:lsdException w:name="Subtle Emphasis" w:semiHidden="0" w:uiPriority="19" w:unhideWhenUsed="0" w:qFormat="1"/>
-    <w:lsdException w:name="Intense Emphasis" w:semiHidden="0" w:uiPriority="21" w:unhideWhenUsed="0" w:qFormat="1"/>
-    <w:lsdException w:name="Subtle Reference" w:semiHidden="0" w:uiPriority="31" w:unhideWhenUsed="0" w:qFormat="1"/>
-    <w:lsdException w:name="Intense Reference" w:semiHidden="0" w:uiPriority="32" w:unhideWhenUsed="0" w:qFormat="1"/>
-    <w:lsdException w:name="Book Title" w:semiHidden="0" w:uiPriority="33" w:unhideWhenUsed="0" w:qFormat="1"/>
-    <w:lsdException w:name="Bibliography" w:uiPriority="37"/>
-    <w:lsdException w:name="TOC Heading" w:uiPriority="39" w:qFormat="1"/>
+  <w:latentStyles w:defLockedState="0" w:defUIPriority="99" w:defSemiHidden="0" w:defUnhideWhenUsed="0" w:defQFormat="0" w:count="375">
+    <w:lsdException w:name="Normal" w:uiPriority="0" w:qFormat="1"/>
+    <w:lsdException w:name="heading 1" w:uiPriority="9" w:qFormat="1"/>
+    <w:lsdException w:name="heading 2" w:semiHidden="1" w:uiPriority="9" w:unhideWhenUsed="1" w:qFormat="1"/>
+    <w:lsdException w:name="heading 3" w:semiHidden="1" w:uiPriority="9" w:unhideWhenUsed="1" w:qFormat="1"/>
+    <w:lsdException w:name="heading 4" w:semiHidden="1" w:uiPriority="9" w:unhideWhenUsed="1" w:qFormat="1"/>
+    <w:lsdException w:name="heading 5" w:semiHidden="1" w:uiPriority="9" w:unhideWhenUsed="1" w:qFormat="1"/>
+    <w:lsdException w:name="heading 6" w:semiHidden="1" w:uiPriority="9" w:unhideWhenUsed="1" w:qFormat="1"/>
+    <w:lsdException w:name="heading 7" w:semiHidden="1" w:uiPriority="9" w:unhideWhenUsed="1" w:qFormat="1"/>
+    <w:lsdException w:name="heading 8" w:semiHidden="1" w:uiPriority="9" w:unhideWhenUsed="1" w:qFormat="1"/>
+    <w:lsdException w:name="heading 9" w:semiHidden="1" w:uiPriority="9" w:unhideWhenUsed="1" w:qFormat="1"/>
+    <w:lsdException w:name="index 1" w:semiHidden="1" w:unhideWhenUsed="1"/>
+    <w:lsdException w:name="index 2" w:semiHidden="1" w:unhideWhenUsed="1"/>
+    <w:lsdException w:name="index 3" w:semiHidden="1" w:unhideWhenUsed="1"/>
+    <w:lsdException w:name="index 4" w:semiHidden="1" w:unhideWhenUsed="1"/>
+    <w:lsdException w:name="index 5" w:semiHidden="1" w:unhideWhenUsed="1"/>
+    <w:lsdException w:name="index 6" w:semiHidden="1" w:unhideWhenUsed="1"/>
+    <w:lsdException w:name="index 7" w:semiHidden="1" w:unhideWhenUsed="1"/>
+    <w:lsdException w:name="index 8" w:semiHidden="1" w:unhideWhenUsed="1"/>
+    <w:lsdException w:name="index 9" w:semiHidden="1" w:unhideWhenUsed="1"/>
+    <w:lsdException w:name="toc 1" w:semiHidden="1" w:uiPriority="39" w:unhideWhenUsed="1"/>
+    <w:lsdException w:name="toc 2" w:semiHidden="1" w:uiPriority="39" w:unhideWhenUsed="1"/>
+    <w:lsdException w:name="toc 3" w:semiHidden="1" w:uiPriority="39" w:unhideWhenUsed="1"/>
+    <w:lsdException w:name="toc 4" w:semiHidden="1" w:uiPriority="39" w:unhideWhenUsed="1"/>
+    <w:lsdException w:name="toc 5" w:semiHidden="1" w:uiPriority="39" w:unhideWhenUsed="1"/>
+    <w:lsdException w:name="toc 6" w:semiHidden="1" w:uiPriority="39" w:unhideWhenUsed="1"/>
+    <w:lsdException w:name="toc 7" w:semiHidden="1" w:uiPriority="39" w:unhideWhenUsed="1"/>
+    <w:lsdException w:name="toc 8" w:semiHidden="1" w:uiPriority="39" w:unhideWhenUsed="1"/>
+    <w:lsdException w:name="toc 9" w:semiHidden="1" w:uiPriority="39" w:unhideWhenUsed="1"/>
+    <w:lsdException w:name="Normal Indent" w:semiHidden="1" w:unhideWhenUsed="1"/>
+    <w:lsdException w:name="footnote text" w:semiHidden="1" w:unhideWhenUsed="1"/>
+    <w:lsdException w:name="annotation text" w:semiHidden="1" w:unhideWhenUsed="1"/>
+    <w:lsdException w:name="header" w:semiHidden="1" w:unhideWhenUsed="1"/>
+    <w:lsdException w:name="footer" w:semiHidden="1" w:unhideWhenUsed="1"/>
+    <w:lsdException w:name="index heading" w:semiHidden="1" w:unhideWhenUsed="1"/>
+    <w:lsdException w:name="caption" w:semiHidden="1" w:uiPriority="35" w:unhideWhenUsed="1" w:qFormat="1"/>
+    <w:lsdException w:name="table of figures" w:semiHidden="1" w:unhideWhenUsed="1"/>
+    <w:lsdException w:name="envelope address" w:semiHidden="1" w:unhideWhenUsed="1"/>
+    <w:lsdException w:name="envelope return" w:semiHidden="1" w:unhideWhenUsed="1"/>
+    <w:lsdException w:name="footnote reference" w:semiHidden="1" w:unhideWhenUsed="1"/>
+    <w:lsdException w:name="annotation reference" w:semiHidden="1" w:unhideWhenUsed="1"/>
+    <w:lsdException w:name="line number" w:semiHidden="1" w:unhideWhenUsed="1"/>
+    <w:lsdException w:name="page number" w:semiHidden="1" w:unhideWhenUsed="1"/>
+    <w:lsdException w:name="endnote reference" w:semiHidden="1" w:unhideWhenUsed="1"/>
+    <w:lsdException w:name="endnote text" w:semiHidden="1" w:unhideWhenUsed="1"/>
+    <w:lsdException w:name="table of authorities" w:semiHidden="1" w:unhideWhenUsed="1"/>
+    <w:lsdException w:name="macro" w:semiHidden="1" w:unhideWhenUsed="1"/>
+    <w:lsdException w:name="toa heading" w:semiHidden="1" w:unhideWhenUsed="1"/>
+    <w:lsdException w:name="List" w:semiHidden="1" w:unhideWhenUsed="1"/>
+    <w:lsdException w:name="List Bullet" w:semiHidden="1" w:unhideWhenUsed="1"/>
+    <w:lsdException w:name="List Number" w:semiHidden="1" w:unhideWhenUsed="1"/>
+    <w:lsdException w:name="List 2" w:semiHidden="1" w:unhideWhenUsed="1"/>
+    <w:lsdException w:name="List 3" w:semiHidden="1" w:unhideWhenUsed="1"/>
+    <w:lsdException w:name="List 4" w:semiHidden="1" w:unhideWhenUsed="1"/>
+    <w:lsdException w:name="List 5" w:semiHidden="1" w:unhideWhenUsed="1"/>
+    <w:lsdException w:name="List Bullet 2" w:semiHidden="1" w:unhideWhenUsed="1"/>
+    <w:lsdException w:name="List Bullet 3" w:semiHidden="1" w:unhideWhenUsed="1"/>
+    <w:lsdException w:name="List Bullet 4" w:semiHidden="1" w:unhideWhenUsed="1"/>
+    <w:lsdException w:name="List Bullet 5" w:semiHidden="1" w:unhideWhenUsed="1"/>
+    <w:lsdException w:name="List Number 2" w:semiHidden="1" w:unhideWhenUsed="1"/>
+    <w:lsdException w:name="List Number 3" w:semiHidden="1" w:unhideWhenUsed="1"/>
+    <w:lsdException w:name="List Number 4" w:semiHidden="1" w:unhideWhenUsed="1"/>
+    <w:lsdException w:name="List Number 5" w:semiHidden="1" w:unhideWhenUsed="1"/>
+    <w:lsdException w:name="Title" w:uiPriority="10" w:qFormat="1"/>
+    <w:lsdException w:name="Closing" w:semiHidden="1" w:unhideWhenUsed="1"/>
+    <w:lsdException w:name="Signature" w:semiHidden="1" w:unhideWhenUsed="1"/>
+    <w:lsdException w:name="Default Paragraph Font" w:semiHidden="1" w:uiPriority="1" w:unhideWhenUsed="1"/>
+    <w:lsdException w:name="Body Text" w:semiHidden="1" w:unhideWhenUsed="1"/>
+    <w:lsdException w:name="Body Text Indent" w:semiHidden="1" w:unhideWhenUsed="1"/>
+    <w:lsdException w:name="List Continue" w:semiHidden="1" w:unhideWhenUsed="1"/>
+    <w:lsdException w:name="List Continue 2" w:semiHidden="1" w:unhideWhenUsed="1"/>
+    <w:lsdException w:name="List Continue 3" w:semiHidden="1" w:unhideWhenUsed="1"/>
+    <w:lsdException w:name="List Continue 4" w:semiHidden="1" w:unhideWhenUsed="1"/>
+    <w:lsdException w:name="List Continue 5" w:semiHidden="1" w:unhideWhenUsed="1"/>
+    <w:lsdException w:name="Message Header" w:semiHidden="1" w:unhideWhenUsed="1"/>
+    <w:lsdException w:name="Subtitle" w:uiPriority="11" w:qFormat="1"/>
+    <w:lsdException w:name="Salutation" w:semiHidden="1" w:unhideWhenUsed="1"/>
+    <w:lsdException w:name="Date" w:semiHidden="1" w:unhideWhenUsed="1"/>
+    <w:lsdException w:name="Body Text First Indent" w:semiHidden="1" w:unhideWhenUsed="1"/>
+    <w:lsdException w:name="Body Text First Indent 2" w:semiHidden="1" w:unhideWhenUsed="1"/>
+    <w:lsdException w:name="Note Heading" w:semiHidden="1" w:unhideWhenUsed="1"/>
+    <w:lsdException w:name="Body Text 2" w:semiHidden="1" w:unhideWhenUsed="1"/>
+    <w:lsdException w:name="Body Text 3" w:semiHidden="1" w:unhideWhenUsed="1"/>
+    <w:lsdException w:name="Body Text Indent 2" w:semiHidden="1" w:unhideWhenUsed="1"/>
+    <w:lsdException w:name="Body Text Indent 3" w:semiHidden="1" w:unhideWhenUsed="1"/>
+    <w:lsdException w:name="Block Text" w:semiHidden="1" w:unhideWhenUsed="1"/>
+    <w:lsdException w:name="Hyperlink" w:semiHidden="1" w:unhideWhenUsed="1"/>
+    <w:lsdException w:name="FollowedHyperlink" w:semiHidden="1" w:unhideWhenUsed="1"/>
+    <w:lsdException w:name="Strong" w:uiPriority="22" w:qFormat="1"/>
+    <w:lsdException w:name="Emphasis" w:uiPriority="20" w:qFormat="1"/>
+    <w:lsdException w:name="Document Map" w:semiHidden="1" w:unhideWhenUsed="1"/>
+    <w:lsdException w:name="Plain Text" w:semiHidden="1" w:unhideWhenUsed="1"/>
+    <w:lsdException w:name="E-mail Signature" w:semiHidden="1" w:unhideWhenUsed="1"/>
+    <w:lsdException w:name="HTML Top of Form" w:semiHidden="1" w:unhideWhenUsed="1"/>
+    <w:lsdException w:name="HTML Bottom of Form" w:semiHidden="1" w:unhideWhenUsed="1"/>
+    <w:lsdException w:name="Normal (Web)" w:semiHidden="1" w:unhideWhenUsed="1"/>
+    <w:lsdException w:name="HTML Acronym" w:semiHidden="1" w:unhideWhenUsed="1"/>
+    <w:lsdException w:name="HTML Address" w:semiHidden="1" w:unhideWhenUsed="1"/>
+    <w:lsdException w:name="HTML Cite" w:semiHidden="1" w:unhideWhenUsed="1"/>
+    <w:lsdException w:name="HTML Code" w:semiHidden="1" w:unhideWhenUsed="1"/>
+    <w:lsdException w:name="HTML Definition" w:semiHidden="1" w:unhideWhenUsed="1"/>
+    <w:lsdException w:name="HTML Keyboard" w:semiHidden="1" w:unhideWhenUsed="1"/>
+    <w:lsdException w:name="HTML Preformatted" w:semiHidden="1" w:unhideWhenUsed="1"/>
+    <w:lsdException w:name="HTML Sample" w:semiHidden="1" w:unhideWhenUsed="1"/>
+    <w:lsdException w:name="HTML Typewriter" w:semiHidden="1" w:unhideWhenUsed="1"/>
+    <w:lsdException w:name="HTML Variable" w:semiHidden="1" w:unhideWhenUsed="1"/>
+    <w:lsdException w:name="Normal Table" w:semiHidden="1" w:unhideWhenUsed="1"/>
+    <w:lsdException w:name="annotation subject" w:semiHidden="1" w:unhideWhenUsed="1"/>
+    <w:lsdException w:name="No List" w:semiHidden="1" w:unhideWhenUsed="1"/>
+    <w:lsdException w:name="Outline List 1" w:semiHidden="1" w:unhideWhenUsed="1"/>
+    <w:lsdException w:name="Outline List 2" w:semiHidden="1" w:unhideWhenUsed="1"/>
+    <w:lsdException w:name="Outline List 3" w:semiHidden="1" w:unhideWhenUsed="1"/>
+    <w:lsdException w:name="Table Simple 1" w:semiHidden="1" w:unhideWhenUsed="1"/>
+    <w:lsdException w:name="Table Simple 2" w:semiHidden="1" w:unhideWhenUsed="1"/>
+    <w:lsdException w:name="Table Simple 3" w:semiHidden="1" w:unhideWhenUsed="1"/>
+    <w:lsdException w:name="Table Classic 1" w:semiHidden="1" w:unhideWhenUsed="1"/>
+    <w:lsdException w:name="Table Classic 2" w:semiHidden="1" w:unhideWhenUsed="1"/>
+    <w:lsdException w:name="Table Classic 3" w:semiHidden="1" w:unhideWhenUsed="1"/>
+    <w:lsdException w:name="Table Classic 4" w:semiHidden="1" w:unhideWhenUsed="1"/>
+    <w:lsdException w:name="Table Colorful 1" w:semiHidden="1" w:unhideWhenUsed="1"/>
+    <w:lsdException w:name="Table Colorful 2" w:semiHidden="1" w:unhideWhenUsed="1"/>
+    <w:lsdException w:name="Table Colorful 3" w:semiHidden="1" w:unhideWhenUsed="1"/>
+    <w:lsdException w:name="Table Columns 1" w:semiHidden="1" w:unhideWhenUsed="1"/>
+    <w:lsdException w:name="Table Columns 2" w:semiHidden="1" w:unhideWhenUsed="1"/>
+    <w:lsdException w:name="Table Columns 3" w:semiHidden="1" w:unhideWhenUsed="1"/>
+    <w:lsdException w:name="Table Columns 4" w:semiHidden="1" w:unhideWhenUsed="1"/>
+    <w:lsdException w:name="Table Columns 5" w:semiHidden="1" w:unhideWhenUsed="1"/>
+    <w:lsdException w:name="Table Grid 1" w:semiHidden="1" w:unhideWhenUsed="1"/>
+    <w:lsdException w:name="Table Grid 2" w:semiHidden="1" w:unhideWhenUsed="1"/>
+    <w:lsdException w:name="Table Grid 3" w:semiHidden="1" w:unhideWhenUsed="1"/>
+    <w:lsdException w:name="Table Grid 4" w:semiHidden="1" w:unhideWhenUsed="1"/>
+    <w:lsdException w:name="Table Grid 5" w:semiHidden="1" w:unhideWhenUsed="1"/>
+    <w:lsdException w:name="Table Grid 6" w:semiHidden="1" w:unhideWhenUsed="1"/>
+    <w:lsdException w:name="Table Grid 7" w:semiHidden="1" w:unhideWhenUsed="1"/>
+    <w:lsdException w:name="Table Grid 8" w:semiHidden="1" w:unhideWhenUsed="1"/>
+    <w:lsdException w:name="Table List 1" w:semiHidden="1" w:unhideWhenUsed="1"/>
+    <w:lsdException w:name="Table List 2" w:semiHidden="1" w:unhideWhenUsed="1"/>
+    <w:lsdException w:name="Table List 3" w:semiHidden="1" w:unhideWhenUsed="1"/>
+    <w:lsdException w:name="Table List 4" w:semiHidden="1" w:unhideWhenUsed="1"/>
+    <w:lsdException w:name="Table List 5" w:semiHidden="1" w:unhideWhenUsed="1"/>
+    <w:lsdException w:name="Table List 6" w:semiHidden="1" w:unhideWhenUsed="1"/>
+    <w:lsdException w:name="Table List 7" w:semiHidden="1" w:unhideWhenUsed="1"/>
+    <w:lsdException w:name="Table List 8" w:semiHidden="1" w:unhideWhenUsed="1"/>
+    <w:lsdException w:name="Table 3D effects 1" w:semiHidden="1" w:unhideWhenUsed="1"/>
+    <w:lsdException w:name="Table 3D effects 2" w:semiHidden="1" w:unhideWhenUsed="1"/>
+    <w:lsdException w:name="Table 3D effects 3" w:semiHidden="1" w:unhideWhenUsed="1"/>
+    <w:lsdException w:name="Table Contemporary" w:semiHidden="1" w:unhideWhenUsed="1"/>
+    <w:lsdException w:name="Table Elegant" w:semiHidden="1" w:unhideWhenUsed="1"/>
+    <w:lsdException w:name="Table Professional" w:semiHidden="1" w:unhideWhenUsed="1"/>
+    <w:lsdException w:name="Table Subtle 1" w:semiHidden="1" w:unhideWhenUsed="1"/>
+    <w:lsdException w:name="Table Subtle 2" w:semiHidden="1" w:unhideWhenUsed="1"/>
+    <w:lsdException w:name="Table Web 1" w:semiHidden="1" w:unhideWhenUsed="1"/>
+    <w:lsdException w:name="Table Web 2" w:semiHidden="1" w:unhideWhenUsed="1"/>
+    <w:lsdException w:name="Table Web 3" w:semiHidden="1" w:unhideWhenUsed="1"/>
+    <w:lsdException w:name="Balloon Text" w:semiHidden="1" w:unhideWhenUsed="1"/>
+    <w:lsdException w:name="Table Grid" w:uiPriority="39"/>
+    <w:lsdException w:name="Table Theme" w:semiHidden="1" w:unhideWhenUsed="1"/>
+    <w:lsdException w:name="Placeholder Text" w:semiHidden="1"/>
+    <w:lsdException w:name="No Spacing" w:uiPriority="1" w:qFormat="1"/>
+    <w:lsdException w:name="Light Shading" w:uiPriority="60"/>
+    <w:lsdException w:name="Light List" w:uiPriority="61"/>
+    <w:lsdException w:name="Light Grid" w:uiPriority="62"/>
+    <w:lsdException w:name="Medium Shading 1" w:uiPriority="63"/>
+    <w:lsdException w:name="Medium Shading 2" w:uiPriority="64"/>
+    <w:lsdException w:name="Medium List 1" w:uiPriority="65"/>
+    <w:lsdException w:name="Medium List 2" w:uiPriority="66"/>
+    <w:lsdException w:name="Medium Grid 1" w:uiPriority="67"/>
+    <w:lsdException w:name="Medium Grid 2" w:uiPriority="68"/>
+    <w:lsdException w:name="Medium Grid 3" w:uiPriority="69"/>
+    <w:lsdException w:name="Dark List" w:uiPriority="70"/>
+    <w:lsdException w:name="Colorful Shading" w:uiPriority="71"/>
+    <w:lsdException w:name="Colorful List" w:uiPriority="72"/>
+    <w:lsdException w:name="Colorful Grid" w:uiPriority="73"/>
+    <w:lsdException w:name="Light Shading Accent 1" w:uiPriority="60"/>
+    <w:lsdException w:name="Light List Accent 1" w:uiPriority="61"/>
+    <w:lsdException w:name="Light Grid Accent 1" w:uiPriority="62"/>
+    <w:lsdException w:name="Medium Shading 1 Accent 1" w:uiPriority="63"/>
+    <w:lsdException w:name="Medium Shading 2 Accent 1" w:uiPriority="64"/>
+    <w:lsdException w:name="Medium List 1 Accent 1" w:uiPriority="65"/>
+    <w:lsdException w:name="Revision" w:semiHidden="1"/>
+    <w:lsdException w:name="List Paragraph" w:uiPriority="34" w:qFormat="1"/>
+    <w:lsdException w:name="Quote" w:uiPriority="29" w:qFormat="1"/>
+    <w:lsdException w:name="Intense Quote" w:uiPriority="30" w:qFormat="1"/>
+    <w:lsdException w:name="Medium List 2 Accent 1" w:uiPriority="66"/>
+    <w:lsdException w:name="Medium Grid 1 Accent 1" w:uiPriority="67"/>
+    <w:lsdException w:name="Medium Grid 2 Accent 1" w:uiPriority="68"/>
+    <w:lsdException w:name="Medium Grid 3 Accent 1" w:uiPriority="69"/>
+    <w:lsdException w:name="Dark List Accent 1" w:uiPriority="70"/>
+    <w:lsdException w:name="Colorful Shading Accent 1" w:uiPriority="71"/>
+    <w:lsdException w:name="Colorful List Accent 1" w:uiPriority="72"/>
+    <w:lsdException w:name="Colorful Grid Accent 1" w:uiPriority="73"/>
+    <w:lsdException w:name="Light Shading Accent 2" w:uiPriority="60"/>
+    <w:lsdException w:name="Light List Accent 2" w:uiPriority="61"/>
+    <w:lsdException w:name="Light Grid Accent 2" w:uiPriority="62"/>
+    <w:lsdException w:name="Medium Shading 1 Accent 2" w:uiPriority="63"/>
+    <w:lsdException w:name="Medium Shading 2 Accent 2" w:uiPriority="64"/>
+    <w:lsdException w:name="Medium List 1 Accent 2" w:uiPriority="65"/>
+    <w:lsdException w:name="Medium List 2 Accent 2" w:uiPriority="66"/>
+    <w:lsdException w:name="Medium Grid 1 Accent 2" w:uiPriority="67"/>
+    <w:lsdException w:name="Medium Grid 2 Accent 2" w:uiPriority="68"/>
+    <w:lsdException w:name="Medium Grid 3 Accent 2" w:uiPriority="69"/>
+    <w:lsdException w:name="Dark List Accent 2" w:uiPriority="70"/>
+    <w:lsdException w:name="Colorful Shading Accent 2" w:uiPriority="71"/>
+    <w:lsdException w:name="Colorful List Accent 2" w:uiPriority="72"/>
+    <w:lsdException w:name="Colorful Grid Accent 2" w:uiPriority="73"/>
+    <w:lsdException w:name="Light Shading Accent 3" w:uiPriority="60"/>
+    <w:lsdException w:name="Light List Accent 3" w:uiPriority="61"/>
+    <w:lsdException w:name="Light Grid Accent 3" w:uiPriority="62"/>
+    <w:lsdException w:name="Medium Shading 1 Accent 3" w:uiPriority="63"/>
+    <w:lsdException w:name="Medium Shading 2 Accent 3" w:uiPriority="64"/>
+    <w:lsdException w:name="Medium List 1 Accent 3" w:uiPriority="65"/>
+    <w:lsdException w:name="Medium List 2 Accent 3" w:uiPriority="66"/>
+    <w:lsdException w:name="Medium Grid 1 Accent 3" w:uiPriority="67"/>
+    <w:lsdException w:name="Medium Grid 2 Accent 3" w:uiPriority="68"/>
+    <w:lsdException w:name="Medium Grid 3 Accent 3" w:uiPriority="69"/>
+    <w:lsdException w:name="Dark List Accent 3" w:uiPriority="70"/>
+    <w:lsdException w:name="Colorful Shading Accent 3" w:uiPriority="71"/>
+    <w:lsdException w:name="Colorful List Accent 3" w:uiPriority="72"/>
+    <w:lsdException w:name="Colorful Grid Accent 3" w:uiPriority="73"/>
+    <w:lsdException w:name="Light Shading Accent 4" w:uiPriority="60"/>
+    <w:lsdException w:name="Light List Accent 4" w:uiPriority="61"/>
+    <w:lsdException w:name="Light Grid Accent 4" w:uiPriority="62"/>
+    <w:lsdException w:name="Medium Shading 1 Accent 4" w:uiPriority="63"/>
+    <w:lsdException w:name="Medium Shading 2 Accent 4" w:uiPriority="64"/>
+    <w:lsdException w:name="Medium List 1 Accent 4" w:uiPriority="65"/>
+    <w:lsdException w:name="Medium List 2 Accent 4" w:uiPriority="66"/>
+    <w:lsdException w:name="Medium Grid 1 Accent 4" w:uiPriority="67"/>
+    <w:lsdException w:name="Medium Grid 2 Accent 4" w:uiPriority="68"/>
+    <w:lsdException w:name="Medium Grid 3 Accent 4" w:uiPriority="69"/>
+    <w:lsdException w:name="Dark List Accent 4" w:uiPriority="70"/>
+    <w:lsdException w:name="Colorful Shading Accent 4" w:uiPriority="71"/>
+    <w:lsdException w:name="Colorful List Accent 4" w:uiPriority="72"/>
+    <w:lsdException w:name="Colorful Grid Accent 4" w:uiPriority="73"/>
+    <w:lsdException w:name="Light Shading Accent 5" w:uiPriority="60"/>
+    <w:lsdException w:name="Light List Accent 5" w:uiPriority="61"/>
+    <w:lsdException w:name="Light Grid Accent 5" w:uiPriority="62"/>
+    <w:lsdException w:name="Medium Shading 1 Accent 5" w:uiPriority="63"/>
+    <w:lsdException w:name="Medium Shading 2 Accent 5" w:uiPriority="64"/>
+    <w:lsdException w:name="Medium List 1 Accent 5" w:uiPriority="65"/>
+    <w:lsdException w:name="Medium List 2 Accent 5" w:uiPriority="66"/>
+    <w:lsdException w:name="Medium Grid 1 Accent 5" w:uiPriority="67"/>
+    <w:lsdException w:name="Medium Grid 2 Accent 5" w:uiPriority="68"/>
+    <w:lsdException w:name="Medium Grid 3 Accent 5" w:uiPriority="69"/>
+    <w:lsdException w:name="Dark List Accent 5" w:uiPriority="70"/>
+    <w:lsdException w:name="Colorful Shading Accent 5" w:uiPriority="71"/>
+    <w:lsdException w:name="Colorful List Accent 5" w:uiPriority="72"/>
+    <w:lsdException w:name="Colorful Grid Accent 5" w:uiPriority="73"/>
+    <w:lsdException w:name="Light Shading Accent 6" w:uiPriority="60"/>
+    <w:lsdException w:name="Light List Accent 6" w:uiPriority="61"/>
+    <w:lsdException w:name="Light Grid Accent 6" w:uiPriority="62"/>
+    <w:lsdException w:name="Medium Shading 1 Accent 6" w:uiPriority="63"/>
+    <w:lsdException w:name="Medium Shading 2 Accent 6" w:uiPriority="64"/>
+    <w:lsdException w:name="Medium List 1 Accent 6" w:uiPriority="65"/>
+    <w:lsdException w:name="Medium List 2 Accent 6" w:uiPriority="66"/>
+    <w:lsdException w:name="Medium Grid 1 Accent 6" w:uiPriority="67"/>
+    <w:lsdException w:name="Medium Grid 2 Accent 6" w:uiPriority="68"/>
+    <w:lsdException w:name="Medium Grid 3 Accent 6" w:uiPriority="69"/>
+    <w:lsdException w:name="Dark List Accent 6" w:uiPriority="70"/>
+    <w:lsdException w:name="Colorful Shading Accent 6" w:uiPriority="71"/>
+    <w:lsdException w:name="Colorful List Accent 6" w:uiPriority="72"/>
+    <w:lsdException w:name="Colorful Grid Accent 6" w:uiPriority="73"/>
+    <w:lsdException w:name="Subtle Emphasis" w:uiPriority="19" w:qFormat="1"/>
+    <w:lsdException w:name="Intense Emphasis" w:uiPriority="21" w:qFormat="1"/>
+    <w:lsdException w:name="Subtle Reference" w:uiPriority="31" w:qFormat="1"/>
+    <w:lsdException w:name="Intense Reference" w:uiPriority="32" w:qFormat="1"/>
+    <w:lsdException w:name="Book Title" w:uiPriority="33" w:qFormat="1"/>
+    <w:lsdException w:name="Bibliography" w:semiHidden="1" w:uiPriority="37" w:unhideWhenUsed="1"/>
+    <w:lsdException w:name="TOC Heading" w:semiHidden="1" w:uiPriority="39" w:unhideWhenUsed="1" w:qFormat="1"/>
+    <w:lsdException w:name="Grid Table Light" w:semiHidden="1" w:unhideWhenUsed="1"/>
+    <w:lsdException w:name="Grid Table 1 Light" w:semiHidden="1" w:unhideWhenUsed="1"/>
+    <w:lsdException w:name="Grid Table 2" w:semiHidden="1" w:unhideWhenUsed="1"/>
+    <w:lsdException w:name="Grid Table 3" w:semiHidden="1" w:unhideWhenUsed="1"/>
+    <w:lsdException w:name="Grid Table 4" w:uiPriority="49"/>
+    <w:lsdException w:name="Grid Table 5 Dark" w:uiPriority="50"/>
+    <w:lsdException w:name="Grid Table 6 Colorful" w:uiPriority="51"/>
+    <w:lsdException w:name="Grid Table 7 Colorful" w:uiPriority="52"/>
+    <w:lsdException w:name="Grid Table 1 Light Accent 1" w:uiPriority="46"/>
+    <w:lsdException w:name="Grid Table 2 Accent 1" w:uiPriority="47"/>
+    <w:lsdException w:name="Grid Table 3 Accent 1" w:uiPriority="48"/>
+    <w:lsdException w:name="Grid Table 4 Accent 1" w:uiPriority="49"/>
+    <w:lsdException w:name="Grid Table 5 Dark Accent 1" w:uiPriority="50"/>
+    <w:lsdException w:name="Grid Table 6 Colorful Accent 1" w:uiPriority="51"/>
+    <w:lsdException w:name="Grid Table 7 Colorful Accent 1" w:uiPriority="52"/>
+    <w:lsdException w:name="Grid Table 1 Light Accent 2" w:uiPriority="46"/>
+    <w:lsdException w:name="Grid Table 2 Accent 2" w:uiPriority="47"/>
+    <w:lsdException w:name="Grid Table 3 Accent 2" w:uiPriority="48"/>
+    <w:lsdException w:name="Grid Table 4 Accent 2" w:uiPriority="49"/>
+    <w:lsdException w:name="Grid Table 5 Dark Accent 2" w:uiPriority="50"/>
+    <w:lsdException w:name="Grid Table 6 Colorful Accent 2" w:uiPriority="51"/>
+    <w:lsdException w:name="Grid Table 7 Colorful Accent 2" w:uiPriority="52"/>
+    <w:lsdException w:name="Grid Table 1 Light Accent 3" w:uiPriority="46"/>
+    <w:lsdException w:name="Grid Table 2 Accent 3" w:uiPriority="47"/>
+    <w:lsdException w:name="Grid Table 3 Accent 3" w:uiPriority="48"/>
+    <w:lsdException w:name="Grid Table 4 Accent 3" w:uiPriority="49"/>
+    <w:lsdException w:name="Grid Table 5 Dark Accent 3" w:uiPriority="50"/>
+    <w:lsdException w:name="Grid Table 6 Colorful Accent 3" w:uiPriority="51"/>
+    <w:lsdException w:name="Grid Table 7 Colorful Accent 3" w:uiPriority="52"/>
+    <w:lsdException w:name="Grid Table 1 Light Accent 4" w:uiPriority="46"/>
+    <w:lsdException w:name="Grid Table 2 Accent 4" w:uiPriority="47"/>
+    <w:lsdException w:name="Grid Table 3 Accent 4" w:uiPriority="48"/>
+    <w:lsdException w:name="Grid Table 4 Accent 4" w:uiPriority="49"/>
+    <w:lsdException w:name="Grid Table 5 Dark Accent 4" w:uiPriority="50"/>
+    <w:lsdException w:name="Grid Table 6 Colorful Accent 4" w:uiPriority="51"/>
+    <w:lsdException w:name="Grid Table 7 Colorful Accent 4" w:uiPriority="52"/>
+    <w:lsdException w:name="Grid Table 1 Light Accent 5" w:uiPriority="46"/>
+    <w:lsdException w:name="Grid Table 2 Accent 5" w:uiPriority="47"/>
+    <w:lsdException w:name="Grid Table 3 Accent 5" w:uiPriority="48"/>
+    <w:lsdException w:name="Grid Table 4 Accent 5" w:uiPriority="49"/>
+    <w:lsdException w:name="Grid Table 5 Dark Accent 5" w:uiPriority="50"/>
+    <w:lsdException w:name="Grid Table 6 Colorful Accent 5" w:uiPriority="51"/>
+    <w:lsdException w:name="Grid Table 7 Colorful Accent 5" w:uiPriority="52"/>
+    <w:lsdException w:name="Grid Table 1 Light Accent 6" w:uiPriority="46"/>
+    <w:lsdException w:name="Grid Table 2 Accent 6" w:uiPriority="47"/>
+    <w:lsdException w:name="Grid Table 3 Accent 6" w:uiPriority="48"/>
+    <w:lsdException w:name="Grid Table 4 Accent 6" w:uiPriority="49"/>
+    <w:lsdException w:name="Grid Table 5 Dark Accent 6" w:uiPriority="50"/>
+    <w:lsdException w:name="Grid Table 6 Colorful Accent 6" w:uiPriority="51"/>
+    <w:lsdException w:name="Grid Table 7 Colorful Accent 6" w:uiPriority="52"/>
+    <w:lsdException w:name="List Table 1 Light" w:uiPriority="46"/>
+    <w:lsdException w:name="List Table 2" w:uiPriority="47"/>
+    <w:lsdException w:name="List Table 3" w:uiPriority="48"/>
+    <w:lsdException w:name="List Table 4" w:uiPriority="49"/>
+    <w:lsdException w:name="List Table 5 Dark" w:uiPriority="50"/>
+    <w:lsdException w:name="List Table 6 Colorful" w:uiPriority="51"/>
+    <w:lsdException w:name="List Table 7 Colorful" w:uiPriority="52"/>
+    <w:lsdException w:name="List Table 1 Light Accent 1" w:uiPriority="46"/>
+    <w:lsdException w:name="List Table 2 Accent 1" w:uiPriority="47"/>
+    <w:lsdException w:name="List Table 3 Accent 1" w:uiPriority="48"/>
+    <w:lsdException w:name="List Table 4 Accent 1" w:uiPriority="49"/>
+    <w:lsdException w:name="List Table 5 Dark Accent 1" w:uiPriority="50"/>
+    <w:lsdException w:name="List Table 6 Colorful Accent 1" w:uiPriority="51"/>
+    <w:lsdException w:name="List Table 7 Colorful Accent 1" w:uiPriority="52"/>
+    <w:lsdException w:name="List Table 1 Light Accent 2" w:uiPriority="46"/>
+    <w:lsdException w:name="List Table 2 Accent 2" w:uiPriority="47"/>
+    <w:lsdException w:name="List Table 3 Accent 2" w:uiPriority="48"/>
+    <w:lsdException w:name="List Table 4 Accent 2" w:uiPriority="49"/>
+    <w:lsdException w:name="List Table 5 Dark Accent 2" w:uiPriority="50"/>
+    <w:lsdException w:name="List Table 6 Colorful Accent 2" w:uiPriority="51"/>
+    <w:lsdException w:name="List Table 7 Colorful Accent 2" w:uiPriority="52"/>
+    <w:lsdException w:name="List Table 1 Light Accent 3" w:uiPriority="46"/>
+    <w:lsdException w:name="List Table 2 Accent 3" w:uiPriority="47"/>
+    <w:lsdException w:name="List Table 3 Accent 3" w:uiPriority="48"/>
+    <w:lsdException w:name="List Table 4 Accent 3" w:uiPriority="49"/>
+    <w:lsdException w:name="List Table 5 Dark Accent 3" w:uiPriority="50"/>
+    <w:lsdException w:name="List Table 6 Colorful Accent 3" w:uiPriority="51"/>
+    <w:lsdException w:name="List Table 7 Colorful Accent 3" w:uiPriority="52"/>
+    <w:lsdException w:name="List Table 1 Light Accent 4" w:uiPriority="46"/>
+    <w:lsdException w:name="List Table 2 Accent 4" w:uiPriority="47"/>
+    <w:lsdException w:name="List Table 3 Accent 4" w:uiPriority="48"/>
+    <w:lsdException w:name="List Table 4 Accent 4" w:uiPriority="49"/>
+    <w:lsdException w:name="List Table 5 Dark Accent 4" w:uiPriority="50"/>
+    <w:lsdException w:name="List Table 6 Colorful Accent 4" w:uiPriority="51"/>
+    <w:lsdException w:name="List Table 7 Colorful Accent 4" w:uiPriority="52"/>
+    <w:lsdException w:name="List Table 1 Light Accent 5" w:uiPriority="46"/>
+    <w:lsdException w:name="List Table 2 Accent 5" w:uiPriority="47"/>
+    <w:lsdException w:name="List Table 3 Accent 5" w:uiPriority="48"/>
+    <w:lsdException w:name="List Table 4 Accent 5" w:uiPriority="49"/>
+    <w:lsdException w:name="List Table 5 Dark Accent 5" w:uiPriority="50"/>
+    <w:lsdException w:name="List Table 6 Colorful Accent 5" w:uiPriority="51"/>
+    <w:lsdException w:name="List Table 7 Colorful Accent 5" w:uiPriority="52"/>
+    <w:lsdException w:name="List Table 1 Light Accent 6" w:uiPriority="46"/>
+    <w:lsdException w:name="List Table 2 Accent 6" w:uiPriority="47"/>
+    <w:lsdException w:name="List Table 3 Accent 6" w:uiPriority="48"/>
+    <w:lsdException w:name="List Table 4 Accent 6" w:uiPriority="49"/>
+    <w:lsdException w:name="List Table 5 Dark Accent 6" w:uiPriority="50"/>
+    <w:lsdException w:name="List Table 6 Colorful Accent 6" w:uiPriority="51"/>
+    <w:lsdException w:name="List Table 7 Colorful Accent 6" w:uiPriority="52"/>
+    <w:lsdException w:name="Mention" w:semiHidden="1" w:unhideWhenUsed="1"/>
+    <w:lsdException w:name="Smart Hyperlink" w:semiHidden="1" w:unhideWhenUsed="1"/>
+    <w:lsdException w:name="Hashtag" w:semiHidden="1" w:unhideWhenUsed="1"/>
+    <w:lsdException w:name="Unresolved Mention" w:semiHidden="1" w:unhideWhenUsed="1"/>
   </w:latentStyles>
   <w:style w:type="paragraph" w:default="1" w:styleId="Normal">
     <w:name w:val="Normal"/>
@@ -1227,14 +1907,14 @@
   </w:style>
   <w:style w:type="character" w:default="1" w:styleId="DefaultParagraphFont">
     <w:name w:val="Default Paragraph Font"/>
-    <w:semiHidden/>
+    <w:uiPriority w:val="1"/>
     <w:unhideWhenUsed/>
   </w:style>
   <w:style w:type="table" w:default="1" w:styleId="TableNormal">
     <w:name w:val="Normal Table"/>
+    <w:uiPriority w:val="99"/>
     <w:semiHidden/>
     <w:unhideWhenUsed/>
-    <w:qFormat/>
     <w:tblPr>
       <w:tblInd w:w="0" w:type="dxa"/>
       <w:tblCellMar>
@@ -1247,6 +1927,7 @@
   </w:style>
   <w:style w:type="numbering" w:default="1" w:styleId="NoList">
     <w:name w:val="No List"/>
+    <w:uiPriority w:val="99"/>
     <w:semiHidden/>
     <w:unhideWhenUsed/>
   </w:style>
@@ -1572,7 +2253,7 @@
   <a:extraClrSchemeLst/>
   <a:extLst>
     <a:ext uri="{05A4C25C-085E-4340-85A3-A5531E510DB2}">
-      <thm15:themeFamily xmlns:thm15="http://schemas.microsoft.com/office/thememl/2012/main" xmlns:a="http://schemas.openxmlformats.org/drawingml/2006/main" xmlns="" name="Office Theme" id="{62F939B6-93AF-4DB8-9C6B-D6C7DFDC589F}" vid="{4A3C46E8-61CC-4603-A589-7422A47A8E4A}"/>
+      <thm15:themeFamily xmlns:thm15="http://schemas.microsoft.com/office/thememl/2012/main" name="Office Theme" id="{62F939B6-93AF-4DB8-9C6B-D6C7DFDC589F}" vid="{4A3C46E8-61CC-4603-A589-7422A47A8E4A}"/>
     </a:ext>
   </a:extLst>
 </a:theme>

</xml_diff>

<commit_message>
Modify Business Case doc
</commit_message>
<xml_diff>
--- a/Documents/D02-Drafting an emerging picture and project management/Business Case Template.docx
+++ b/Documents/D02-Drafting an emerging picture and project management/Business Case Template.docx
@@ -1,6 +1,6 @@
 
 <file path=word/document.xml><?xml version="1.0" encoding="utf-8"?>
-<w:document xmlns:wpc="http://schemas.microsoft.com/office/word/2010/wordprocessingCanvas" xmlns:cx="http://schemas.microsoft.com/office/drawing/2014/chartex" xmlns:cx1="http://schemas.microsoft.com/office/drawing/2015/9/8/chartex" xmlns:cx2="http://schemas.microsoft.com/office/drawing/2015/10/21/chartex" xmlns:cx3="http://schemas.microsoft.com/office/drawing/2016/5/9/chartex" xmlns:cx4="http://schemas.microsoft.com/office/drawing/2016/5/10/chartex" xmlns:cx5="http://schemas.microsoft.com/office/drawing/2016/5/11/chartex" xmlns:cx6="http://schemas.microsoft.com/office/drawing/2016/5/12/chartex" xmlns:cx7="http://schemas.microsoft.com/office/drawing/2016/5/13/chartex" xmlns:cx8="http://schemas.microsoft.com/office/drawing/2016/5/14/chartex" xmlns:mc="http://schemas.openxmlformats.org/markup-compatibility/2006" xmlns:aink="http://schemas.microsoft.com/office/drawing/2016/ink" xmlns:am3d="http://schemas.microsoft.com/office/drawing/2017/model3d" xmlns:o="urn:schemas-microsoft-com:office:office" xmlns:r="http://schemas.openxmlformats.org/officeDocument/2006/relationships" xmlns:m="http://schemas.openxmlformats.org/officeDocument/2006/math" xmlns:v="urn:schemas-microsoft-com:vml" xmlns:wp14="http://schemas.microsoft.com/office/word/2010/wordprocessingDrawing" xmlns:wp="http://schemas.openxmlformats.org/drawingml/2006/wordprocessingDrawing" xmlns:w10="urn:schemas-microsoft-com:office:word" xmlns:w="http://schemas.openxmlformats.org/wordprocessingml/2006/main" xmlns:w14="http://schemas.microsoft.com/office/word/2010/wordml" xmlns:w15="http://schemas.microsoft.com/office/word/2012/wordml" xmlns:w16cex="http://schemas.microsoft.com/office/word/2018/wordml/cex" xmlns:w16cid="http://schemas.microsoft.com/office/word/2016/wordml/cid" xmlns:w16="http://schemas.microsoft.com/office/word/2018/wordml" xmlns:w16se="http://schemas.microsoft.com/office/word/2015/wordml/symex" xmlns:wpg="http://schemas.microsoft.com/office/word/2010/wordprocessingGroup" xmlns:wpi="http://schemas.microsoft.com/office/word/2010/wordprocessingInk" xmlns:wne="http://schemas.microsoft.com/office/word/2006/wordml" xmlns:wps="http://schemas.microsoft.com/office/word/2010/wordprocessingShape" mc:Ignorable="w14 w15 w16se w16cid w16 w16cex wp14">
+<w:document xmlns:wpc="http://schemas.microsoft.com/office/word/2010/wordprocessingCanvas" xmlns:cx="http://schemas.microsoft.com/office/drawing/2014/chartex" xmlns:cx1="http://schemas.microsoft.com/office/drawing/2015/9/8/chartex" xmlns:cx2="http://schemas.microsoft.com/office/drawing/2015/10/21/chartex" xmlns:cx3="http://schemas.microsoft.com/office/drawing/2016/5/9/chartex" xmlns:cx4="http://schemas.microsoft.com/office/drawing/2016/5/10/chartex" xmlns:cx5="http://schemas.microsoft.com/office/drawing/2016/5/11/chartex" xmlns:cx6="http://schemas.microsoft.com/office/drawing/2016/5/12/chartex" xmlns:cx7="http://schemas.microsoft.com/office/drawing/2016/5/13/chartex" xmlns:cx8="http://schemas.microsoft.com/office/drawing/2016/5/14/chartex" xmlns:mc="http://schemas.openxmlformats.org/markup-compatibility/2006" xmlns:aink="http://schemas.microsoft.com/office/drawing/2016/ink" xmlns:am3d="http://schemas.microsoft.com/office/drawing/2017/model3d" xmlns:o="urn:schemas-microsoft-com:office:office" xmlns:r="http://schemas.openxmlformats.org/officeDocument/2006/relationships" xmlns:m="http://schemas.openxmlformats.org/officeDocument/2006/math" xmlns:v="urn:schemas-microsoft-com:vml" xmlns:wp14="http://schemas.microsoft.com/office/word/2010/wordprocessingDrawing" xmlns:wp="http://schemas.openxmlformats.org/drawingml/2006/wordprocessingDrawing" xmlns:w10="urn:schemas-microsoft-com:office:word" xmlns:w="http://schemas.openxmlformats.org/wordprocessingml/2006/main" xmlns:w14="http://schemas.microsoft.com/office/word/2010/wordml" xmlns:w15="http://schemas.microsoft.com/office/word/2012/wordml" xmlns:w16cid="http://schemas.microsoft.com/office/word/2016/wordml/cid" xmlns:w16se="http://schemas.microsoft.com/office/word/2015/wordml/symex" xmlns:wpg="http://schemas.microsoft.com/office/word/2010/wordprocessingGroup" xmlns:wpi="http://schemas.microsoft.com/office/word/2010/wordprocessingInk" xmlns:wne="http://schemas.microsoft.com/office/word/2006/wordml" xmlns:wps="http://schemas.microsoft.com/office/word/2010/wordprocessingShape" mc:Ignorable="w14 w15 w16se w16cid wp14">
   <w:body>
     <w:tbl>
       <w:tblPr>
@@ -224,57 +224,29 @@
                 <w:szCs w:val="20"/>
                 <w:lang w:eastAsia="en-CA"/>
               </w:rPr>
-              <w:t>(YouTubeScriber or Scriber)</w:t>
-            </w:r>
-          </w:p>
-          <w:p>
-            <w:pPr>
-              <w:widowControl w:val="0"/>
-              <w:pBdr>
-                <w:top w:val="nil"/>
-                <w:left w:val="nil"/>
-                <w:bottom w:val="nil"/>
-                <w:right w:val="nil"/>
-                <w:between w:val="nil"/>
-              </w:pBdr>
-              <w:spacing w:after="0" w:line="240" w:lineRule="auto"/>
-              <w:rPr>
-                <w:rFonts w:eastAsia="Arial" w:cs="Times New Roman"/>
-                <w:color w:val="000000"/>
-                <w:sz w:val="20"/>
-                <w:szCs w:val="20"/>
-                <w:lang w:eastAsia="en-CA"/>
-              </w:rPr>
-            </w:pPr>
-          </w:p>
-          <w:p>
-            <w:pPr>
-              <w:widowControl w:val="0"/>
-              <w:pBdr>
-                <w:top w:val="nil"/>
-                <w:left w:val="nil"/>
-                <w:bottom w:val="nil"/>
-                <w:right w:val="nil"/>
-                <w:between w:val="nil"/>
-              </w:pBdr>
-              <w:spacing w:after="0" w:line="240" w:lineRule="auto"/>
-              <w:rPr>
-                <w:rFonts w:eastAsia="Arial" w:cs="Times New Roman"/>
-                <w:color w:val="000000"/>
-                <w:sz w:val="20"/>
-                <w:szCs w:val="20"/>
-                <w:lang w:eastAsia="en-CA"/>
-              </w:rPr>
-            </w:pPr>
-            <w:r>
-              <w:rPr>
-                <w:rFonts w:eastAsia="Arial" w:cs="Times New Roman"/>
-                <w:color w:val="000000"/>
-                <w:sz w:val="20"/>
-                <w:szCs w:val="20"/>
-                <w:lang w:eastAsia="en-CA"/>
-              </w:rPr>
-              <w:t>[At this point, the project is not yet approved, so it may not have its final name or the name may change. The current name or identifier should be included here.]</w:t>
+              <w:t>(</w:t>
+            </w:r>
+            <w:proofErr w:type="spellStart"/>
+            <w:r>
+              <w:rPr>
+                <w:rFonts w:eastAsia="Arial" w:cs="Times New Roman"/>
+                <w:color w:val="000000"/>
+                <w:sz w:val="20"/>
+                <w:szCs w:val="20"/>
+                <w:lang w:eastAsia="en-CA"/>
+              </w:rPr>
+              <w:t>YouTubeScriber</w:t>
+            </w:r>
+            <w:proofErr w:type="spellEnd"/>
+            <w:r>
+              <w:rPr>
+                <w:rFonts w:eastAsia="Arial" w:cs="Times New Roman"/>
+                <w:color w:val="000000"/>
+                <w:sz w:val="20"/>
+                <w:szCs w:val="20"/>
+                <w:lang w:eastAsia="en-CA"/>
+              </w:rPr>
+              <w:t xml:space="preserve"> or Scriber)</w:t>
             </w:r>
           </w:p>
         </w:tc>
@@ -394,6 +366,26 @@
               <w:t>, 2021</w:t>
             </w:r>
           </w:p>
+        </w:tc>
+      </w:tr>
+      <w:tr>
+        <w:trPr>
+          <w:trHeight w:val="400"/>
+        </w:trPr>
+        <w:tc>
+          <w:tcPr>
+            <w:tcW w:w="2445" w:type="dxa"/>
+            <w:tcBorders>
+              <w:right w:val="nil"/>
+            </w:tcBorders>
+            <w:shd w:val="clear" w:color="auto" w:fill="D9D9D9"/>
+            <w:tcMar>
+              <w:top w:w="100" w:type="dxa"/>
+              <w:left w:w="100" w:type="dxa"/>
+              <w:bottom w:w="100" w:type="dxa"/>
+              <w:right w:w="100" w:type="dxa"/>
+            </w:tcMar>
+          </w:tcPr>
           <w:p>
             <w:pPr>
               <w:widowControl w:val="0"/>
@@ -407,12 +399,174 @@
               <w:spacing w:after="0" w:line="240" w:lineRule="auto"/>
               <w:rPr>
                 <w:rFonts w:eastAsia="Arial" w:cs="Times New Roman"/>
-                <w:color w:val="000000"/>
-                <w:sz w:val="20"/>
-                <w:szCs w:val="20"/>
+                <w:b/>
+                <w:color w:val="000000"/>
+                <w:sz w:val="24"/>
+                <w:szCs w:val="24"/>
                 <w:lang w:eastAsia="en-CA"/>
               </w:rPr>
             </w:pPr>
+            <w:r>
+              <w:rPr>
+                <w:rFonts w:eastAsia="Arial" w:cs="Times New Roman"/>
+                <w:b/>
+                <w:color w:val="000000"/>
+                <w:sz w:val="24"/>
+                <w:szCs w:val="24"/>
+                <w:lang w:eastAsia="en-CA"/>
+              </w:rPr>
+              <w:t>Background</w:t>
+            </w:r>
+          </w:p>
+        </w:tc>
+        <w:tc>
+          <w:tcPr>
+            <w:tcW w:w="7230" w:type="dxa"/>
+            <w:tcBorders>
+              <w:left w:val="nil"/>
+            </w:tcBorders>
+            <w:shd w:val="clear" w:color="auto" w:fill="FFFFFF"/>
+            <w:tcMar>
+              <w:top w:w="100" w:type="dxa"/>
+              <w:left w:w="100" w:type="dxa"/>
+              <w:bottom w:w="100" w:type="dxa"/>
+              <w:right w:w="100" w:type="dxa"/>
+            </w:tcMar>
+          </w:tcPr>
+          <w:p>
+            <w:pPr>
+              <w:widowControl w:val="0"/>
+              <w:pBdr>
+                <w:top w:val="nil"/>
+                <w:left w:val="nil"/>
+                <w:bottom w:val="nil"/>
+                <w:right w:val="nil"/>
+                <w:between w:val="nil"/>
+              </w:pBdr>
+              <w:spacing w:after="0" w:line="240" w:lineRule="auto"/>
+              <w:rPr>
+                <w:rFonts w:eastAsia="Arial" w:cs="Times New Roman"/>
+                <w:bCs/>
+                <w:color w:val="000000"/>
+                <w:sz w:val="20"/>
+                <w:szCs w:val="20"/>
+                <w:lang w:eastAsia="en-CA"/>
+              </w:rPr>
+            </w:pPr>
+            <w:r>
+              <w:rPr>
+                <w:rFonts w:eastAsia="Arial" w:cs="Times New Roman"/>
+                <w:color w:val="000000"/>
+                <w:sz w:val="20"/>
+                <w:szCs w:val="20"/>
+                <w:lang w:eastAsia="en-CA"/>
+              </w:rPr>
+              <w:t xml:space="preserve">To help people who </w:t>
+            </w:r>
+            <w:r>
+              <w:rPr>
+                <w:rFonts w:eastAsia="Arial" w:cs="Times New Roman"/>
+                <w:color w:val="000000"/>
+                <w:sz w:val="20"/>
+                <w:szCs w:val="20"/>
+                <w:lang w:eastAsia="en-CA"/>
+              </w:rPr>
+              <w:t>are</w:t>
+            </w:r>
+            <w:r>
+              <w:rPr>
+                <w:rFonts w:eastAsia="Arial" w:cs="Times New Roman"/>
+                <w:color w:val="000000"/>
+                <w:sz w:val="20"/>
+                <w:szCs w:val="20"/>
+                <w:lang w:eastAsia="en-CA"/>
+              </w:rPr>
+              <w:t xml:space="preserve"> seeking useful tutorials or educational resources from YouTube</w:t>
+            </w:r>
+            <w:r>
+              <w:rPr>
+                <w:rFonts w:eastAsia="Arial" w:cs="Times New Roman"/>
+                <w:color w:val="000000"/>
+                <w:sz w:val="20"/>
+                <w:szCs w:val="20"/>
+                <w:lang w:eastAsia="en-CA"/>
+              </w:rPr>
+              <w:t xml:space="preserve"> or other video streaming services. The videos</w:t>
+            </w:r>
+            <w:r>
+              <w:rPr>
+                <w:rFonts w:eastAsia="Arial" w:cs="Times New Roman"/>
+                <w:color w:val="000000"/>
+                <w:sz w:val="20"/>
+                <w:szCs w:val="20"/>
+                <w:lang w:eastAsia="en-CA"/>
+              </w:rPr>
+              <w:t xml:space="preserve"> should be organized by categories, user comments, and how many others recommend to watch the content. This might fulfill the Sustainable Development </w:t>
+            </w:r>
+            <w:proofErr w:type="gramStart"/>
+            <w:r>
+              <w:rPr>
+                <w:rFonts w:eastAsia="Arial" w:cs="Times New Roman"/>
+                <w:color w:val="000000"/>
+                <w:sz w:val="20"/>
+                <w:szCs w:val="20"/>
+                <w:lang w:eastAsia="en-CA"/>
+              </w:rPr>
+              <w:t>goal</w:t>
+            </w:r>
+            <w:r>
+              <w:rPr>
+                <w:rFonts w:eastAsia="Arial" w:cs="Times New Roman"/>
+                <w:color w:val="000000"/>
+                <w:sz w:val="20"/>
+                <w:szCs w:val="20"/>
+                <w:lang w:eastAsia="en-CA"/>
+              </w:rPr>
+              <w:t>(</w:t>
+            </w:r>
+            <w:proofErr w:type="gramEnd"/>
+            <w:r>
+              <w:rPr>
+                <w:rFonts w:eastAsia="Arial" w:cs="Times New Roman"/>
+                <w:color w:val="000000"/>
+                <w:sz w:val="20"/>
+                <w:szCs w:val="20"/>
+                <w:lang w:eastAsia="en-CA"/>
+              </w:rPr>
+              <w:t>SD goal #4)</w:t>
+            </w:r>
+            <w:r>
+              <w:rPr>
+                <w:rFonts w:eastAsia="Arial" w:cs="Times New Roman"/>
+                <w:color w:val="000000"/>
+                <w:sz w:val="20"/>
+                <w:szCs w:val="20"/>
+                <w:lang w:eastAsia="en-CA"/>
+              </w:rPr>
+              <w:t xml:space="preserve"> of 4.7 </w:t>
+            </w:r>
+            <w:r>
+              <w:rPr>
+                <w:rFonts w:eastAsia="Arial" w:cs="Times New Roman"/>
+                <w:bCs/>
+                <w:color w:val="000000"/>
+                <w:sz w:val="20"/>
+                <w:szCs w:val="20"/>
+                <w:lang w:eastAsia="en-CA"/>
+              </w:rPr>
+              <w:t>ensure that all learners acquire the knowledge and skills needed to promote sustainable development</w:t>
+            </w:r>
+            <w:r>
+              <w:rPr>
+                <w:rFonts w:eastAsia="Arial" w:cs="Times New Roman"/>
+                <w:bCs/>
+                <w:color w:val="000000"/>
+                <w:sz w:val="20"/>
+                <w:szCs w:val="20"/>
+                <w:lang w:eastAsia="en-CA"/>
+              </w:rPr>
+              <w:t>.</w:t>
+            </w:r>
           </w:p>
           <w:p>
             <w:pPr>
@@ -433,16 +587,6 @@
                 <w:lang w:eastAsia="en-CA"/>
               </w:rPr>
             </w:pPr>
-            <w:r>
-              <w:rPr>
-                <w:rFonts w:eastAsia="Arial" w:cs="Times New Roman"/>
-                <w:color w:val="000000"/>
-                <w:sz w:val="20"/>
-                <w:szCs w:val="20"/>
-                <w:lang w:eastAsia="en-CA"/>
-              </w:rPr>
-              <w:t>[The date the Business Case is produced.]</w:t>
-            </w:r>
           </w:p>
         </w:tc>
       </w:tr>
@@ -493,7 +637,7 @@
                 <w:szCs w:val="24"/>
                 <w:lang w:eastAsia="en-CA"/>
               </w:rPr>
-              <w:t>Background</w:t>
+              <w:t>Business Need/ Opportunity</w:t>
             </w:r>
           </w:p>
         </w:tc>
@@ -503,7 +647,6 @@
             <w:tcBorders>
               <w:left w:val="nil"/>
             </w:tcBorders>
-            <w:shd w:val="clear" w:color="auto" w:fill="FFFFFF"/>
             <w:tcMar>
               <w:top w:w="100" w:type="dxa"/>
               <w:left w:w="100" w:type="dxa"/>
@@ -524,7 +667,6 @@
               <w:spacing w:after="0" w:line="240" w:lineRule="auto"/>
               <w:rPr>
                 <w:rFonts w:eastAsia="Arial" w:cs="Times New Roman"/>
-                <w:bCs/>
                 <w:color w:val="000000"/>
                 <w:sz w:val="20"/>
                 <w:szCs w:val="20"/>
@@ -539,89 +681,127 @@
                 <w:szCs w:val="20"/>
                 <w:lang w:eastAsia="en-CA"/>
               </w:rPr>
-              <w:t xml:space="preserve">To help people who </w:t>
-            </w:r>
-            <w:r>
-              <w:rPr>
-                <w:rFonts w:eastAsia="Arial" w:cs="Times New Roman"/>
-                <w:color w:val="000000"/>
-                <w:sz w:val="20"/>
-                <w:szCs w:val="20"/>
-                <w:lang w:eastAsia="en-CA"/>
-              </w:rPr>
-              <w:t>are</w:t>
-            </w:r>
-            <w:r>
-              <w:rPr>
-                <w:rFonts w:eastAsia="Arial" w:cs="Times New Roman"/>
-                <w:color w:val="000000"/>
-                <w:sz w:val="20"/>
-                <w:szCs w:val="20"/>
-                <w:lang w:eastAsia="en-CA"/>
-              </w:rPr>
-              <w:t xml:space="preserve"> seeking useful tutorials or educational resources from YouTube</w:t>
-            </w:r>
-            <w:r>
-              <w:rPr>
-                <w:rFonts w:eastAsia="Arial" w:cs="Times New Roman"/>
-                <w:color w:val="000000"/>
-                <w:sz w:val="20"/>
-                <w:szCs w:val="20"/>
-                <w:lang w:eastAsia="en-CA"/>
-              </w:rPr>
-              <w:t xml:space="preserve"> or other video streaming services. The videos</w:t>
-            </w:r>
-            <w:r>
-              <w:rPr>
-                <w:rFonts w:eastAsia="Arial" w:cs="Times New Roman"/>
-                <w:color w:val="000000"/>
-                <w:sz w:val="20"/>
-                <w:szCs w:val="20"/>
-                <w:lang w:eastAsia="en-CA"/>
-              </w:rPr>
-              <w:t xml:space="preserve"> should be organized by categories, user comments, and how many others recommend to watch the content. This might fulfill the Sustainable Development goal</w:t>
-            </w:r>
-            <w:r>
-              <w:rPr>
-                <w:rFonts w:eastAsia="Arial" w:cs="Times New Roman"/>
-                <w:color w:val="000000"/>
-                <w:sz w:val="20"/>
-                <w:szCs w:val="20"/>
-                <w:lang w:eastAsia="en-CA"/>
-              </w:rPr>
-              <w:t>(SD goal #4)</w:t>
-            </w:r>
-            <w:r>
-              <w:rPr>
-                <w:rFonts w:eastAsia="Arial" w:cs="Times New Roman"/>
-                <w:color w:val="000000"/>
-                <w:sz w:val="20"/>
-                <w:szCs w:val="20"/>
-                <w:lang w:eastAsia="en-CA"/>
-              </w:rPr>
-              <w:t xml:space="preserve"> of 4.7 </w:t>
-            </w:r>
-            <w:r>
-              <w:rPr>
-                <w:rFonts w:eastAsia="Arial" w:cs="Times New Roman"/>
-                <w:bCs/>
-                <w:color w:val="000000"/>
-                <w:sz w:val="20"/>
-                <w:szCs w:val="20"/>
-                <w:lang w:eastAsia="en-CA"/>
-              </w:rPr>
-              <w:t>ensure that all learners acquire the knowledge and skills needed to promote sustainable development</w:t>
-            </w:r>
-            <w:r>
-              <w:rPr>
-                <w:rFonts w:eastAsia="Arial" w:cs="Times New Roman"/>
-                <w:bCs/>
-                <w:color w:val="000000"/>
-                <w:sz w:val="20"/>
-                <w:szCs w:val="20"/>
-                <w:lang w:eastAsia="en-CA"/>
-              </w:rPr>
-              <w:t>.</w:t>
+              <w:t xml:space="preserve">On YouTube, there exists many useful resources for education </w:t>
+            </w:r>
+            <w:r>
+              <w:rPr>
+                <w:rFonts w:eastAsia="Arial" w:cs="Times New Roman"/>
+                <w:color w:val="000000"/>
+                <w:sz w:val="20"/>
+                <w:szCs w:val="20"/>
+                <w:lang w:eastAsia="en-CA"/>
+              </w:rPr>
+              <w:t>on any subject the user desires</w:t>
+            </w:r>
+            <w:r>
+              <w:rPr>
+                <w:rFonts w:eastAsia="Arial" w:cs="Times New Roman"/>
+                <w:color w:val="000000"/>
+                <w:sz w:val="20"/>
+                <w:szCs w:val="20"/>
+                <w:lang w:eastAsia="en-CA"/>
+              </w:rPr>
+              <w:t xml:space="preserve">. However, it is merely </w:t>
+            </w:r>
+            <w:r>
+              <w:rPr>
+                <w:rFonts w:eastAsia="Arial" w:cs="Times New Roman"/>
+                <w:color w:val="000000"/>
+                <w:sz w:val="20"/>
+                <w:szCs w:val="20"/>
+                <w:lang w:eastAsia="en-CA"/>
+              </w:rPr>
+              <w:t>listed by relevance</w:t>
+            </w:r>
+            <w:r>
+              <w:rPr>
+                <w:rFonts w:eastAsia="Arial" w:cs="Times New Roman"/>
+                <w:color w:val="000000"/>
+                <w:sz w:val="20"/>
+                <w:szCs w:val="20"/>
+                <w:lang w:eastAsia="en-CA"/>
+              </w:rPr>
+              <w:t xml:space="preserve"> so </w:t>
+            </w:r>
+            <w:r>
+              <w:rPr>
+                <w:rFonts w:eastAsia="Arial" w:cs="Times New Roman"/>
+                <w:color w:val="000000"/>
+                <w:sz w:val="20"/>
+                <w:szCs w:val="20"/>
+                <w:lang w:eastAsia="en-CA"/>
+              </w:rPr>
+              <w:t>users</w:t>
+            </w:r>
+            <w:r>
+              <w:rPr>
+                <w:rFonts w:eastAsia="Arial" w:cs="Times New Roman"/>
+                <w:color w:val="000000"/>
+                <w:sz w:val="20"/>
+                <w:szCs w:val="20"/>
+                <w:lang w:eastAsia="en-CA"/>
+              </w:rPr>
+              <w:t xml:space="preserve"> could be lost in searching some of them. If we can provide a tool for </w:t>
+            </w:r>
+            <w:r>
+              <w:rPr>
+                <w:rFonts w:eastAsia="Arial" w:cs="Times New Roman"/>
+                <w:color w:val="000000"/>
+                <w:sz w:val="20"/>
+                <w:szCs w:val="20"/>
+                <w:lang w:eastAsia="en-CA"/>
+              </w:rPr>
+              <w:t>those who</w:t>
+            </w:r>
+            <w:r>
+              <w:rPr>
+                <w:rFonts w:eastAsia="Arial" w:cs="Times New Roman"/>
+                <w:color w:val="000000"/>
+                <w:sz w:val="20"/>
+                <w:szCs w:val="20"/>
+                <w:lang w:eastAsia="en-CA"/>
+              </w:rPr>
+              <w:t xml:space="preserve"> are searching suitable conten</w:t>
+            </w:r>
+            <w:r>
+              <w:rPr>
+                <w:rFonts w:eastAsia="Arial" w:cs="Times New Roman"/>
+                <w:color w:val="000000"/>
+                <w:sz w:val="20"/>
+                <w:szCs w:val="20"/>
+                <w:lang w:eastAsia="en-CA"/>
+              </w:rPr>
+              <w:t>t</w:t>
+            </w:r>
+            <w:r>
+              <w:rPr>
+                <w:rFonts w:eastAsia="Arial" w:cs="Times New Roman"/>
+                <w:color w:val="000000"/>
+                <w:sz w:val="20"/>
+                <w:szCs w:val="20"/>
+                <w:lang w:eastAsia="en-CA"/>
+              </w:rPr>
+              <w:t xml:space="preserve">, it could be an opportunity </w:t>
+            </w:r>
+            <w:r>
+              <w:rPr>
+                <w:rFonts w:eastAsia="Arial" w:cs="Times New Roman"/>
+                <w:color w:val="000000"/>
+                <w:sz w:val="20"/>
+                <w:szCs w:val="20"/>
+                <w:lang w:eastAsia="en-CA"/>
+              </w:rPr>
+              <w:t>to</w:t>
+            </w:r>
+            <w:r>
+              <w:rPr>
+                <w:rFonts w:eastAsia="Arial" w:cs="Times New Roman"/>
+                <w:color w:val="000000"/>
+                <w:sz w:val="20"/>
+                <w:szCs w:val="20"/>
+                <w:lang w:eastAsia="en-CA"/>
+              </w:rPr>
+              <w:t xml:space="preserve"> change our community in positive way.</w:t>
             </w:r>
           </w:p>
           <w:p>
@@ -637,43 +817,12 @@
               <w:spacing w:after="0" w:line="240" w:lineRule="auto"/>
               <w:rPr>
                 <w:rFonts w:eastAsia="Arial" w:cs="Times New Roman"/>
-                <w:bCs/>
                 <w:color w:val="000000"/>
                 <w:sz w:val="20"/>
                 <w:szCs w:val="20"/>
                 <w:lang w:eastAsia="en-CA"/>
               </w:rPr>
             </w:pPr>
-          </w:p>
-          <w:p>
-            <w:pPr>
-              <w:widowControl w:val="0"/>
-              <w:pBdr>
-                <w:top w:val="nil"/>
-                <w:left w:val="nil"/>
-                <w:bottom w:val="nil"/>
-                <w:right w:val="nil"/>
-                <w:between w:val="nil"/>
-              </w:pBdr>
-              <w:spacing w:after="0" w:line="240" w:lineRule="auto"/>
-              <w:rPr>
-                <w:rFonts w:eastAsia="Arial" w:cs="Times New Roman"/>
-                <w:color w:val="000000"/>
-                <w:sz w:val="20"/>
-                <w:szCs w:val="20"/>
-                <w:lang w:eastAsia="en-CA"/>
-              </w:rPr>
-            </w:pPr>
-            <w:r>
-              <w:rPr>
-                <w:rFonts w:eastAsia="Arial" w:cs="Times New Roman"/>
-                <w:color w:val="000000"/>
-                <w:sz w:val="20"/>
-                <w:szCs w:val="20"/>
-                <w:lang w:eastAsia="en-CA"/>
-              </w:rPr>
-              <w:t>[This section should include information that will help the reader understand the context and background history regarding the potential project. This section should not be written assuming that the background is common knowledge, but instead should be specific in order to create a common understanding of the context.]</w:t>
-            </w:r>
           </w:p>
         </w:tc>
       </w:tr>
@@ -724,7 +873,7 @@
                 <w:szCs w:val="24"/>
                 <w:lang w:eastAsia="en-CA"/>
               </w:rPr>
-              <w:t>Business Need/ Opportunity</w:t>
+              <w:t>Options</w:t>
             </w:r>
           </w:p>
         </w:tc>
@@ -768,127 +917,67 @@
                 <w:szCs w:val="20"/>
                 <w:lang w:eastAsia="en-CA"/>
               </w:rPr>
-              <w:t xml:space="preserve">On YouTube, there exists many useful resources for education </w:t>
-            </w:r>
-            <w:r>
-              <w:rPr>
-                <w:rFonts w:eastAsia="Arial" w:cs="Times New Roman"/>
-                <w:color w:val="000000"/>
-                <w:sz w:val="20"/>
-                <w:szCs w:val="20"/>
-                <w:lang w:eastAsia="en-CA"/>
-              </w:rPr>
-              <w:t>on any subject the user desires</w:t>
-            </w:r>
-            <w:r>
-              <w:rPr>
-                <w:rFonts w:eastAsia="Arial" w:cs="Times New Roman"/>
-                <w:color w:val="000000"/>
-                <w:sz w:val="20"/>
-                <w:szCs w:val="20"/>
-                <w:lang w:eastAsia="en-CA"/>
-              </w:rPr>
-              <w:t xml:space="preserve">. However, it is merely </w:t>
-            </w:r>
-            <w:r>
-              <w:rPr>
-                <w:rFonts w:eastAsia="Arial" w:cs="Times New Roman"/>
-                <w:color w:val="000000"/>
-                <w:sz w:val="20"/>
-                <w:szCs w:val="20"/>
-                <w:lang w:eastAsia="en-CA"/>
-              </w:rPr>
-              <w:t>listed by relevance</w:t>
-            </w:r>
-            <w:r>
-              <w:rPr>
-                <w:rFonts w:eastAsia="Arial" w:cs="Times New Roman"/>
-                <w:color w:val="000000"/>
-                <w:sz w:val="20"/>
-                <w:szCs w:val="20"/>
-                <w:lang w:eastAsia="en-CA"/>
-              </w:rPr>
-              <w:t xml:space="preserve"> so </w:t>
-            </w:r>
-            <w:r>
-              <w:rPr>
-                <w:rFonts w:eastAsia="Arial" w:cs="Times New Roman"/>
-                <w:color w:val="000000"/>
-                <w:sz w:val="20"/>
-                <w:szCs w:val="20"/>
-                <w:lang w:eastAsia="en-CA"/>
-              </w:rPr>
-              <w:t>users</w:t>
-            </w:r>
-            <w:r>
-              <w:rPr>
-                <w:rFonts w:eastAsia="Arial" w:cs="Times New Roman"/>
-                <w:color w:val="000000"/>
-                <w:sz w:val="20"/>
-                <w:szCs w:val="20"/>
-                <w:lang w:eastAsia="en-CA"/>
-              </w:rPr>
-              <w:t xml:space="preserve"> could be lost in searching some of them. If we can provide a tool for </w:t>
-            </w:r>
-            <w:r>
-              <w:rPr>
-                <w:rFonts w:eastAsia="Arial" w:cs="Times New Roman"/>
-                <w:color w:val="000000"/>
-                <w:sz w:val="20"/>
-                <w:szCs w:val="20"/>
-                <w:lang w:eastAsia="en-CA"/>
-              </w:rPr>
-              <w:t>those who</w:t>
-            </w:r>
-            <w:r>
-              <w:rPr>
-                <w:rFonts w:eastAsia="Arial" w:cs="Times New Roman"/>
-                <w:color w:val="000000"/>
-                <w:sz w:val="20"/>
-                <w:szCs w:val="20"/>
-                <w:lang w:eastAsia="en-CA"/>
-              </w:rPr>
-              <w:t xml:space="preserve"> are searching suitable conten</w:t>
-            </w:r>
-            <w:r>
-              <w:rPr>
-                <w:rFonts w:eastAsia="Arial" w:cs="Times New Roman"/>
-                <w:color w:val="000000"/>
-                <w:sz w:val="20"/>
-                <w:szCs w:val="20"/>
-                <w:lang w:eastAsia="en-CA"/>
-              </w:rPr>
-              <w:t>t</w:t>
-            </w:r>
-            <w:r>
-              <w:rPr>
-                <w:rFonts w:eastAsia="Arial" w:cs="Times New Roman"/>
-                <w:color w:val="000000"/>
-                <w:sz w:val="20"/>
-                <w:szCs w:val="20"/>
-                <w:lang w:eastAsia="en-CA"/>
-              </w:rPr>
-              <w:t xml:space="preserve">, it could be an opportunity </w:t>
-            </w:r>
-            <w:r>
-              <w:rPr>
-                <w:rFonts w:eastAsia="Arial" w:cs="Times New Roman"/>
-                <w:color w:val="000000"/>
-                <w:sz w:val="20"/>
-                <w:szCs w:val="20"/>
-                <w:lang w:eastAsia="en-CA"/>
-              </w:rPr>
-              <w:t>to</w:t>
-            </w:r>
-            <w:r>
-              <w:rPr>
-                <w:rFonts w:eastAsia="Arial" w:cs="Times New Roman"/>
-                <w:color w:val="000000"/>
-                <w:sz w:val="20"/>
-                <w:szCs w:val="20"/>
-                <w:lang w:eastAsia="en-CA"/>
-              </w:rPr>
-              <w:t xml:space="preserve"> change our community in positive way.</w:t>
+              <w:t xml:space="preserve">Developing an application </w:t>
+            </w:r>
+            <w:r>
+              <w:rPr>
+                <w:rFonts w:eastAsia="Arial" w:cs="Times New Roman"/>
+                <w:color w:val="000000"/>
+                <w:sz w:val="20"/>
+                <w:szCs w:val="20"/>
+                <w:lang w:eastAsia="en-CA"/>
+              </w:rPr>
+              <w:t>similar to</w:t>
+            </w:r>
+            <w:r>
+              <w:rPr>
+                <w:rFonts w:eastAsia="Arial" w:cs="Times New Roman"/>
+                <w:color w:val="000000"/>
+                <w:sz w:val="20"/>
+                <w:szCs w:val="20"/>
+                <w:lang w:eastAsia="en-CA"/>
+              </w:rPr>
+              <w:t xml:space="preserve"> twitter like </w:t>
+            </w:r>
+            <w:r>
+              <w:rPr>
+                <w:rFonts w:eastAsia="Arial" w:cs="Times New Roman"/>
+                <w:color w:val="000000"/>
+                <w:sz w:val="20"/>
+                <w:szCs w:val="20"/>
+                <w:lang w:eastAsia="en-CA"/>
+              </w:rPr>
+              <w:t xml:space="preserve">a </w:t>
+            </w:r>
+            <w:r>
+              <w:rPr>
+                <w:rFonts w:eastAsia="Arial" w:cs="Times New Roman"/>
+                <w:color w:val="000000"/>
+                <w:sz w:val="20"/>
+                <w:szCs w:val="20"/>
+                <w:lang w:eastAsia="en-CA"/>
+              </w:rPr>
+              <w:t>micro</w:t>
+            </w:r>
+            <w:r>
+              <w:rPr>
+                <w:rFonts w:eastAsia="Arial" w:cs="Times New Roman"/>
+                <w:color w:val="000000"/>
+                <w:sz w:val="20"/>
+                <w:szCs w:val="20"/>
+                <w:lang w:eastAsia="en-CA"/>
+              </w:rPr>
+              <w:t>-</w:t>
+            </w:r>
+            <w:r>
+              <w:rPr>
+                <w:rFonts w:eastAsia="Arial" w:cs="Times New Roman"/>
+                <w:color w:val="000000"/>
+                <w:sz w:val="20"/>
+                <w:szCs w:val="20"/>
+                <w:lang w:eastAsia="en-CA"/>
+              </w:rPr>
+              <w:t>blogging app.</w:t>
             </w:r>
           </w:p>
           <w:p>
@@ -910,6 +999,76 @@
                 <w:lang w:eastAsia="en-CA"/>
               </w:rPr>
             </w:pPr>
+            <w:r>
+              <w:rPr>
+                <w:rFonts w:eastAsia="Arial" w:cs="Times New Roman"/>
+                <w:color w:val="000000"/>
+                <w:sz w:val="20"/>
+                <w:szCs w:val="20"/>
+                <w:lang w:eastAsia="en-CA"/>
+              </w:rPr>
+              <w:t xml:space="preserve">Or </w:t>
+            </w:r>
+            <w:r>
+              <w:rPr>
+                <w:rFonts w:eastAsia="Arial" w:cs="Times New Roman"/>
+                <w:color w:val="000000"/>
+                <w:sz w:val="20"/>
+                <w:szCs w:val="20"/>
+                <w:lang w:eastAsia="en-CA"/>
+              </w:rPr>
+              <w:t xml:space="preserve">it could be </w:t>
+            </w:r>
+            <w:r>
+              <w:rPr>
+                <w:rFonts w:eastAsia="Arial" w:cs="Times New Roman"/>
+                <w:color w:val="000000"/>
+                <w:sz w:val="20"/>
+                <w:szCs w:val="20"/>
+                <w:lang w:eastAsia="en-CA"/>
+              </w:rPr>
+              <w:t xml:space="preserve">developing search strategies </w:t>
+            </w:r>
+            <w:r>
+              <w:rPr>
+                <w:rFonts w:eastAsia="Arial" w:cs="Times New Roman"/>
+                <w:color w:val="000000"/>
+                <w:sz w:val="20"/>
+                <w:szCs w:val="20"/>
+                <w:lang w:eastAsia="en-CA"/>
+              </w:rPr>
+              <w:t>on</w:t>
+            </w:r>
+            <w:r>
+              <w:rPr>
+                <w:rFonts w:eastAsia="Arial" w:cs="Times New Roman"/>
+                <w:color w:val="000000"/>
+                <w:sz w:val="20"/>
+                <w:szCs w:val="20"/>
+                <w:lang w:eastAsia="en-CA"/>
+              </w:rPr>
+              <w:t xml:space="preserve"> YouTube </w:t>
+            </w:r>
+            <w:r>
+              <w:rPr>
+                <w:rFonts w:eastAsia="Arial" w:cs="Times New Roman"/>
+                <w:color w:val="000000"/>
+                <w:sz w:val="20"/>
+                <w:szCs w:val="20"/>
+                <w:lang w:eastAsia="en-CA"/>
+              </w:rPr>
+              <w:t>itself</w:t>
+            </w:r>
+            <w:r>
+              <w:rPr>
+                <w:rFonts w:eastAsia="Arial" w:cs="Times New Roman"/>
+                <w:color w:val="000000"/>
+                <w:sz w:val="20"/>
+                <w:szCs w:val="20"/>
+                <w:lang w:eastAsia="en-CA"/>
+              </w:rPr>
+              <w:t>.</w:t>
+            </w:r>
           </w:p>
           <w:p>
             <w:pPr>
@@ -930,312 +1089,6 @@
                 <w:lang w:eastAsia="en-CA"/>
               </w:rPr>
             </w:pPr>
-            <w:r>
-              <w:rPr>
-                <w:rFonts w:eastAsia="Arial" w:cs="Times New Roman"/>
-                <w:color w:val="000000"/>
-                <w:sz w:val="20"/>
-                <w:szCs w:val="20"/>
-                <w:lang w:eastAsia="en-CA"/>
-              </w:rPr>
-              <w:t>[This section should demonstrate the business need or opportunity that the proposed project will address.]</w:t>
-            </w:r>
-          </w:p>
-        </w:tc>
-      </w:tr>
-      <w:tr>
-        <w:trPr>
-          <w:trHeight w:val="400"/>
-        </w:trPr>
-        <w:tc>
-          <w:tcPr>
-            <w:tcW w:w="2445" w:type="dxa"/>
-            <w:tcBorders>
-              <w:right w:val="nil"/>
-            </w:tcBorders>
-            <w:shd w:val="clear" w:color="auto" w:fill="D9D9D9"/>
-            <w:tcMar>
-              <w:top w:w="100" w:type="dxa"/>
-              <w:left w:w="100" w:type="dxa"/>
-              <w:bottom w:w="100" w:type="dxa"/>
-              <w:right w:w="100" w:type="dxa"/>
-            </w:tcMar>
-          </w:tcPr>
-          <w:p>
-            <w:pPr>
-              <w:widowControl w:val="0"/>
-              <w:pBdr>
-                <w:top w:val="nil"/>
-                <w:left w:val="nil"/>
-                <w:bottom w:val="nil"/>
-                <w:right w:val="nil"/>
-                <w:between w:val="nil"/>
-              </w:pBdr>
-              <w:spacing w:after="0" w:line="240" w:lineRule="auto"/>
-              <w:rPr>
-                <w:rFonts w:eastAsia="Arial" w:cs="Times New Roman"/>
-                <w:b/>
-                <w:color w:val="000000"/>
-                <w:sz w:val="24"/>
-                <w:szCs w:val="24"/>
-                <w:lang w:eastAsia="en-CA"/>
-              </w:rPr>
-            </w:pPr>
-            <w:r>
-              <w:rPr>
-                <w:rFonts w:eastAsia="Arial" w:cs="Times New Roman"/>
-                <w:b/>
-                <w:color w:val="000000"/>
-                <w:sz w:val="24"/>
-                <w:szCs w:val="24"/>
-                <w:lang w:eastAsia="en-CA"/>
-              </w:rPr>
-              <w:t>Options</w:t>
-            </w:r>
-          </w:p>
-        </w:tc>
-        <w:tc>
-          <w:tcPr>
-            <w:tcW w:w="7230" w:type="dxa"/>
-            <w:tcBorders>
-              <w:left w:val="nil"/>
-            </w:tcBorders>
-            <w:tcMar>
-              <w:top w:w="100" w:type="dxa"/>
-              <w:left w:w="100" w:type="dxa"/>
-              <w:bottom w:w="100" w:type="dxa"/>
-              <w:right w:w="100" w:type="dxa"/>
-            </w:tcMar>
-          </w:tcPr>
-          <w:p>
-            <w:pPr>
-              <w:widowControl w:val="0"/>
-              <w:pBdr>
-                <w:top w:val="nil"/>
-                <w:left w:val="nil"/>
-                <w:bottom w:val="nil"/>
-                <w:right w:val="nil"/>
-                <w:between w:val="nil"/>
-              </w:pBdr>
-              <w:spacing w:after="0" w:line="240" w:lineRule="auto"/>
-              <w:rPr>
-                <w:rFonts w:eastAsia="Arial" w:cs="Times New Roman"/>
-                <w:color w:val="000000"/>
-                <w:sz w:val="20"/>
-                <w:szCs w:val="20"/>
-                <w:lang w:eastAsia="en-CA"/>
-              </w:rPr>
-            </w:pPr>
-            <w:r>
-              <w:rPr>
-                <w:rFonts w:eastAsia="Arial" w:cs="Times New Roman"/>
-                <w:color w:val="000000"/>
-                <w:sz w:val="20"/>
-                <w:szCs w:val="20"/>
-                <w:lang w:eastAsia="en-CA"/>
-              </w:rPr>
-              <w:t xml:space="preserve">Developing an application </w:t>
-            </w:r>
-            <w:r>
-              <w:rPr>
-                <w:rFonts w:eastAsia="Arial" w:cs="Times New Roman"/>
-                <w:color w:val="000000"/>
-                <w:sz w:val="20"/>
-                <w:szCs w:val="20"/>
-                <w:lang w:eastAsia="en-CA"/>
-              </w:rPr>
-              <w:t>similar to</w:t>
-            </w:r>
-            <w:r>
-              <w:rPr>
-                <w:rFonts w:eastAsia="Arial" w:cs="Times New Roman"/>
-                <w:color w:val="000000"/>
-                <w:sz w:val="20"/>
-                <w:szCs w:val="20"/>
-                <w:lang w:eastAsia="en-CA"/>
-              </w:rPr>
-              <w:t xml:space="preserve"> twitter like </w:t>
-            </w:r>
-            <w:r>
-              <w:rPr>
-                <w:rFonts w:eastAsia="Arial" w:cs="Times New Roman"/>
-                <w:color w:val="000000"/>
-                <w:sz w:val="20"/>
-                <w:szCs w:val="20"/>
-                <w:lang w:eastAsia="en-CA"/>
-              </w:rPr>
-              <w:t xml:space="preserve">a </w:t>
-            </w:r>
-            <w:r>
-              <w:rPr>
-                <w:rFonts w:eastAsia="Arial" w:cs="Times New Roman"/>
-                <w:color w:val="000000"/>
-                <w:sz w:val="20"/>
-                <w:szCs w:val="20"/>
-                <w:lang w:eastAsia="en-CA"/>
-              </w:rPr>
-              <w:t>micro</w:t>
-            </w:r>
-            <w:r>
-              <w:rPr>
-                <w:rFonts w:eastAsia="Arial" w:cs="Times New Roman"/>
-                <w:color w:val="000000"/>
-                <w:sz w:val="20"/>
-                <w:szCs w:val="20"/>
-                <w:lang w:eastAsia="en-CA"/>
-              </w:rPr>
-              <w:t>-</w:t>
-            </w:r>
-            <w:r>
-              <w:rPr>
-                <w:rFonts w:eastAsia="Arial" w:cs="Times New Roman"/>
-                <w:color w:val="000000"/>
-                <w:sz w:val="20"/>
-                <w:szCs w:val="20"/>
-                <w:lang w:eastAsia="en-CA"/>
-              </w:rPr>
-              <w:t>blogging app.</w:t>
-            </w:r>
-          </w:p>
-          <w:p>
-            <w:pPr>
-              <w:widowControl w:val="0"/>
-              <w:pBdr>
-                <w:top w:val="nil"/>
-                <w:left w:val="nil"/>
-                <w:bottom w:val="nil"/>
-                <w:right w:val="nil"/>
-                <w:between w:val="nil"/>
-              </w:pBdr>
-              <w:spacing w:after="0" w:line="240" w:lineRule="auto"/>
-              <w:rPr>
-                <w:rFonts w:eastAsia="Arial" w:cs="Times New Roman"/>
-                <w:color w:val="000000"/>
-                <w:sz w:val="20"/>
-                <w:szCs w:val="20"/>
-                <w:lang w:eastAsia="en-CA"/>
-              </w:rPr>
-            </w:pPr>
-            <w:r>
-              <w:rPr>
-                <w:rFonts w:eastAsia="Arial" w:cs="Times New Roman"/>
-                <w:color w:val="000000"/>
-                <w:sz w:val="20"/>
-                <w:szCs w:val="20"/>
-                <w:lang w:eastAsia="en-CA"/>
-              </w:rPr>
-              <w:t xml:space="preserve">Or </w:t>
-            </w:r>
-            <w:r>
-              <w:rPr>
-                <w:rFonts w:eastAsia="Arial" w:cs="Times New Roman"/>
-                <w:color w:val="000000"/>
-                <w:sz w:val="20"/>
-                <w:szCs w:val="20"/>
-                <w:lang w:eastAsia="en-CA"/>
-              </w:rPr>
-              <w:t xml:space="preserve">it could be </w:t>
-            </w:r>
-            <w:r>
-              <w:rPr>
-                <w:rFonts w:eastAsia="Arial" w:cs="Times New Roman"/>
-                <w:color w:val="000000"/>
-                <w:sz w:val="20"/>
-                <w:szCs w:val="20"/>
-                <w:lang w:eastAsia="en-CA"/>
-              </w:rPr>
-              <w:t xml:space="preserve">developing search strategies </w:t>
-            </w:r>
-            <w:r>
-              <w:rPr>
-                <w:rFonts w:eastAsia="Arial" w:cs="Times New Roman"/>
-                <w:color w:val="000000"/>
-                <w:sz w:val="20"/>
-                <w:szCs w:val="20"/>
-                <w:lang w:eastAsia="en-CA"/>
-              </w:rPr>
-              <w:t>on</w:t>
-            </w:r>
-            <w:r>
-              <w:rPr>
-                <w:rFonts w:eastAsia="Arial" w:cs="Times New Roman"/>
-                <w:color w:val="000000"/>
-                <w:sz w:val="20"/>
-                <w:szCs w:val="20"/>
-                <w:lang w:eastAsia="en-CA"/>
-              </w:rPr>
-              <w:t xml:space="preserve"> YouTube </w:t>
-            </w:r>
-            <w:r>
-              <w:rPr>
-                <w:rFonts w:eastAsia="Arial" w:cs="Times New Roman"/>
-                <w:color w:val="000000"/>
-                <w:sz w:val="20"/>
-                <w:szCs w:val="20"/>
-                <w:lang w:eastAsia="en-CA"/>
-              </w:rPr>
-              <w:t>itself</w:t>
-            </w:r>
-            <w:r>
-              <w:rPr>
-                <w:rFonts w:eastAsia="Arial" w:cs="Times New Roman"/>
-                <w:color w:val="000000"/>
-                <w:sz w:val="20"/>
-                <w:szCs w:val="20"/>
-                <w:lang w:eastAsia="en-CA"/>
-              </w:rPr>
-              <w:t>.</w:t>
-            </w:r>
-          </w:p>
-          <w:p>
-            <w:pPr>
-              <w:widowControl w:val="0"/>
-              <w:pBdr>
-                <w:top w:val="nil"/>
-                <w:left w:val="nil"/>
-                <w:bottom w:val="nil"/>
-                <w:right w:val="nil"/>
-                <w:between w:val="nil"/>
-              </w:pBdr>
-              <w:spacing w:after="0" w:line="240" w:lineRule="auto"/>
-              <w:rPr>
-                <w:rFonts w:eastAsia="Arial" w:cs="Times New Roman"/>
-                <w:color w:val="000000"/>
-                <w:sz w:val="20"/>
-                <w:szCs w:val="20"/>
-                <w:lang w:eastAsia="en-CA"/>
-              </w:rPr>
-            </w:pPr>
-          </w:p>
-          <w:p>
-            <w:pPr>
-              <w:widowControl w:val="0"/>
-              <w:pBdr>
-                <w:top w:val="nil"/>
-                <w:left w:val="nil"/>
-                <w:bottom w:val="nil"/>
-                <w:right w:val="nil"/>
-                <w:between w:val="nil"/>
-              </w:pBdr>
-              <w:spacing w:after="0" w:line="240" w:lineRule="auto"/>
-              <w:rPr>
-                <w:rFonts w:eastAsia="Arial" w:cs="Times New Roman"/>
-                <w:color w:val="000000"/>
-                <w:sz w:val="20"/>
-                <w:szCs w:val="20"/>
-                <w:lang w:eastAsia="en-CA"/>
-              </w:rPr>
-            </w:pPr>
-            <w:r>
-              <w:rPr>
-                <w:rFonts w:eastAsia="Arial" w:cs="Times New Roman"/>
-                <w:color w:val="000000"/>
-                <w:sz w:val="20"/>
-                <w:szCs w:val="20"/>
-                <w:lang w:eastAsia="en-CA"/>
-              </w:rPr>
-              <w:t>[This section documents the potential approaches to complete the project There is always a minimum of two options: perform the project or do nothing.]</w:t>
-            </w:r>
           </w:p>
         </w:tc>
       </w:tr>
@@ -1334,15 +1187,27 @@
               </w:rPr>
               <w:t xml:space="preserve">The cost includes: domain name, webhosting, and database </w:t>
             </w:r>
-            <w:r>
-              <w:rPr>
-                <w:rFonts w:eastAsia="Arial" w:cs="Times New Roman"/>
-                <w:color w:val="000000"/>
-                <w:sz w:val="20"/>
-                <w:szCs w:val="24"/>
-                <w:lang w:eastAsia="en-CA"/>
-              </w:rPr>
-              <w:t>fees(for web application) or apple i</w:t>
+            <w:proofErr w:type="gramStart"/>
+            <w:r>
+              <w:rPr>
+                <w:rFonts w:eastAsia="Arial" w:cs="Times New Roman"/>
+                <w:color w:val="000000"/>
+                <w:sz w:val="20"/>
+                <w:szCs w:val="24"/>
+                <w:lang w:eastAsia="en-CA"/>
+              </w:rPr>
+              <w:t>fees(</w:t>
+            </w:r>
+            <w:proofErr w:type="gramEnd"/>
+            <w:r>
+              <w:rPr>
+                <w:rFonts w:eastAsia="Arial" w:cs="Times New Roman"/>
+                <w:color w:val="000000"/>
+                <w:sz w:val="20"/>
+                <w:szCs w:val="24"/>
+                <w:lang w:eastAsia="en-CA"/>
+              </w:rPr>
+              <w:t>for web application) or apple i</w:t>
             </w:r>
             <w:r>
               <w:rPr>
@@ -1402,7 +1267,29 @@
                 <w:szCs w:val="24"/>
                 <w:lang w:eastAsia="en-CA"/>
               </w:rPr>
-              <w:t>(smartphone app for apple). Even if we decide to go with smartphone app(apple or android) there</w:t>
+              <w:t xml:space="preserve">(smartphone app for apple). Even if we decide to go with smartphone </w:t>
+            </w:r>
+            <w:proofErr w:type="gramStart"/>
+            <w:r>
+              <w:rPr>
+                <w:rFonts w:eastAsia="Arial" w:cs="Times New Roman"/>
+                <w:color w:val="000000"/>
+                <w:sz w:val="20"/>
+                <w:szCs w:val="24"/>
+                <w:lang w:eastAsia="en-CA"/>
+              </w:rPr>
+              <w:t>app(</w:t>
+            </w:r>
+            <w:proofErr w:type="gramEnd"/>
+            <w:r>
+              <w:rPr>
+                <w:rFonts w:eastAsia="Arial" w:cs="Times New Roman"/>
+                <w:color w:val="000000"/>
+                <w:sz w:val="20"/>
+                <w:szCs w:val="24"/>
+                <w:lang w:eastAsia="en-CA"/>
+              </w:rPr>
+              <w:t>apple or android) there</w:t>
             </w:r>
             <w:r>
               <w:rPr>
@@ -1592,7 +1479,7 @@
                 <w:szCs w:val="24"/>
                 <w:lang w:eastAsia="en-CA"/>
               </w:rPr>
-              <w:t>increase</w:t>
+              <w:t>increas</w:t>
             </w:r>
             <w:r>
               <w:rPr>
@@ -1659,132 +1546,11 @@
               <w:rPr>
                 <w:rFonts w:eastAsia="Arial" w:cs="Times New Roman"/>
                 <w:color w:val="000000"/>
-                <w:sz w:val="20"/>
+                <w:sz w:val="24"/>
                 <w:szCs w:val="24"/>
                 <w:lang w:eastAsia="en-CA"/>
               </w:rPr>
             </w:pPr>
-          </w:p>
-          <w:p>
-            <w:pPr>
-              <w:widowControl w:val="0"/>
-              <w:pBdr>
-                <w:top w:val="nil"/>
-                <w:left w:val="nil"/>
-                <w:bottom w:val="nil"/>
-                <w:right w:val="nil"/>
-                <w:between w:val="nil"/>
-              </w:pBdr>
-              <w:spacing w:after="0" w:line="240" w:lineRule="auto"/>
-              <w:rPr>
-                <w:rFonts w:eastAsia="Arial" w:cs="Times New Roman"/>
-                <w:color w:val="000000"/>
-                <w:sz w:val="24"/>
-                <w:szCs w:val="24"/>
-                <w:lang w:eastAsia="en-CA"/>
-              </w:rPr>
-            </w:pPr>
-            <w:r>
-              <w:rPr>
-                <w:rFonts w:eastAsia="Arial" w:cs="Times New Roman"/>
-                <w:color w:val="000000"/>
-                <w:sz w:val="20"/>
-                <w:szCs w:val="24"/>
-                <w:lang w:eastAsia="en-CA"/>
-              </w:rPr>
-              <w:t>[This section contains the detailed costs and benefits of each option listed in the previous section. The costs may include considerations such as financial expenditures, the amount of time required,</w:t>
-            </w:r>
-            <w:r>
-              <w:rPr>
-                <w:rFonts w:eastAsia="Arial" w:cs="Times New Roman"/>
-                <w:color w:val="000000"/>
-                <w:sz w:val="20"/>
-                <w:szCs w:val="24"/>
-                <w:lang w:eastAsia="en-CA"/>
-              </w:rPr>
-              <w:t xml:space="preserve"> possible risks, and</w:t>
-            </w:r>
-            <w:r>
-              <w:rPr>
-                <w:rFonts w:eastAsia="Arial" w:cs="Times New Roman"/>
-                <w:color w:val="000000"/>
-                <w:sz w:val="20"/>
-                <w:szCs w:val="24"/>
-                <w:lang w:eastAsia="en-CA"/>
-              </w:rPr>
-              <w:t xml:space="preserve"> </w:t>
-            </w:r>
-            <w:r>
-              <w:rPr>
-                <w:rFonts w:eastAsia="Arial" w:cs="Times New Roman"/>
-                <w:color w:val="000000"/>
-                <w:sz w:val="20"/>
-                <w:szCs w:val="24"/>
-                <w:lang w:eastAsia="en-CA"/>
-              </w:rPr>
-              <w:t xml:space="preserve">the potential </w:t>
-            </w:r>
-            <w:r>
-              <w:rPr>
-                <w:rFonts w:eastAsia="Arial" w:cs="Times New Roman"/>
-                <w:color w:val="000000"/>
-                <w:sz w:val="20"/>
-                <w:szCs w:val="24"/>
-                <w:lang w:eastAsia="en-CA"/>
-              </w:rPr>
-              <w:lastRenderedPageBreak/>
-              <w:t xml:space="preserve">for </w:t>
-            </w:r>
-            <w:r>
-              <w:rPr>
-                <w:rFonts w:eastAsia="Arial" w:cs="Times New Roman"/>
-                <w:color w:val="000000"/>
-                <w:sz w:val="20"/>
-                <w:szCs w:val="24"/>
-                <w:lang w:eastAsia="en-CA"/>
-              </w:rPr>
-              <w:t xml:space="preserve">reduced quality. </w:t>
-            </w:r>
-            <w:r>
-              <w:rPr>
-                <w:rFonts w:eastAsia="Arial" w:cs="Times New Roman"/>
-                <w:color w:val="000000"/>
-                <w:sz w:val="20"/>
-                <w:szCs w:val="24"/>
-                <w:lang w:eastAsia="en-CA"/>
-              </w:rPr>
-              <w:t>The b</w:t>
-            </w:r>
-            <w:r>
-              <w:rPr>
-                <w:rFonts w:eastAsia="Arial" w:cs="Times New Roman"/>
-                <w:color w:val="000000"/>
-                <w:sz w:val="20"/>
-                <w:szCs w:val="24"/>
-                <w:lang w:eastAsia="en-CA"/>
-              </w:rPr>
-              <w:t xml:space="preserve">enefits may include the potential of increased sales, market share, and brand recognition </w:t>
-            </w:r>
-            <w:r>
-              <w:rPr>
-                <w:rFonts w:eastAsia="Arial" w:cs="Times New Roman"/>
-                <w:color w:val="000000"/>
-                <w:sz w:val="20"/>
-                <w:szCs w:val="24"/>
-                <w:lang w:eastAsia="en-CA"/>
-              </w:rPr>
-              <w:t>and</w:t>
-            </w:r>
-            <w:r>
-              <w:rPr>
-                <w:rFonts w:eastAsia="Arial" w:cs="Times New Roman"/>
-                <w:color w:val="000000"/>
-                <w:sz w:val="20"/>
-                <w:szCs w:val="24"/>
-                <w:lang w:eastAsia="en-CA"/>
-              </w:rPr>
-              <w:t xml:space="preserve"> the reduction of errors and ongoing costs. Each option should be clearly identified and listed separately.]</w:t>
-            </w:r>
           </w:p>
         </w:tc>
       </w:tr>
@@ -1833,7 +1599,6 @@
                 <w:szCs w:val="24"/>
                 <w:lang w:eastAsia="en-CA"/>
               </w:rPr>
-              <w:lastRenderedPageBreak/>
               <w:t>Recommendation</w:t>
             </w:r>
           </w:p>
@@ -1874,16 +1639,6 @@
                 <w:lang w:eastAsia="en-CA"/>
               </w:rPr>
             </w:pPr>
-            <w:r>
-              <w:rPr>
-                <w:rFonts w:eastAsia="Arial" w:cs="Times New Roman"/>
-                <w:color w:val="000000"/>
-                <w:sz w:val="20"/>
-                <w:szCs w:val="24"/>
-                <w:lang w:eastAsia="en-CA"/>
-              </w:rPr>
-              <w:t>[This section contains the recommended option from the previous section.]</w:t>
-            </w:r>
           </w:p>
         </w:tc>
       </w:tr>
@@ -1898,6 +1653,8 @@
           <w:szCs w:val="20"/>
         </w:rPr>
       </w:pPr>
+      <w:bookmarkStart w:id="0" w:name="_GoBack"/>
+      <w:bookmarkEnd w:id="0"/>
     </w:p>
     <w:sectPr>
       <w:pgSz w:w="12240" w:h="15840"/>
@@ -1910,7 +1667,7 @@
 </file>
 
 <file path=word/styles.xml><?xml version="1.0" encoding="utf-8"?>
-<w:styles xmlns:mc="http://schemas.openxmlformats.org/markup-compatibility/2006" xmlns:r="http://schemas.openxmlformats.org/officeDocument/2006/relationships" xmlns:w="http://schemas.openxmlformats.org/wordprocessingml/2006/main" xmlns:w14="http://schemas.microsoft.com/office/word/2010/wordml" xmlns:w15="http://schemas.microsoft.com/office/word/2012/wordml" xmlns:w16cex="http://schemas.microsoft.com/office/word/2018/wordml/cex" xmlns:w16cid="http://schemas.microsoft.com/office/word/2016/wordml/cid" xmlns:w16="http://schemas.microsoft.com/office/word/2018/wordml" xmlns:w16se="http://schemas.microsoft.com/office/word/2015/wordml/symex" mc:Ignorable="w14 w15 w16se w16cid w16 w16cex">
+<w:styles xmlns:mc="http://schemas.openxmlformats.org/markup-compatibility/2006" xmlns:r="http://schemas.openxmlformats.org/officeDocument/2006/relationships" xmlns:w="http://schemas.openxmlformats.org/wordprocessingml/2006/main" xmlns:w14="http://schemas.microsoft.com/office/word/2010/wordml" xmlns:w15="http://schemas.microsoft.com/office/word/2012/wordml" xmlns:w16cid="http://schemas.microsoft.com/office/word/2016/wordml/cid" xmlns:w16se="http://schemas.microsoft.com/office/word/2015/wordml/symex" mc:Ignorable="w14 w15 w16se w16cid">
   <w:docDefaults>
     <w:rPrDefault>
       <w:rPr>
@@ -1926,7 +1683,7 @@
       </w:pPr>
     </w:pPrDefault>
   </w:docDefaults>
-  <w:latentStyles w:defLockedState="0" w:defUIPriority="99" w:defSemiHidden="0" w:defUnhideWhenUsed="0" w:defQFormat="0" w:count="376">
+  <w:latentStyles w:defLockedState="0" w:defUIPriority="99" w:defSemiHidden="0" w:defUnhideWhenUsed="0" w:defQFormat="0" w:count="375">
     <w:lsdException w:name="Normal" w:uiPriority="0" w:qFormat="1"/>
     <w:lsdException w:name="heading 1" w:uiPriority="9" w:qFormat="1"/>
     <w:lsdException w:name="heading 2" w:semiHidden="1" w:uiPriority="9" w:unhideWhenUsed="1" w:qFormat="1"/>
@@ -2032,6 +1789,7 @@
     <w:lsdException w:name="HTML Sample" w:semiHidden="1" w:unhideWhenUsed="1"/>
     <w:lsdException w:name="HTML Typewriter" w:semiHidden="1" w:unhideWhenUsed="1"/>
     <w:lsdException w:name="HTML Variable" w:semiHidden="1" w:unhideWhenUsed="1"/>
+    <w:lsdException w:name="Normal Table" w:semiHidden="1" w:unhideWhenUsed="1"/>
     <w:lsdException w:name="annotation subject" w:semiHidden="1" w:unhideWhenUsed="1"/>
     <w:lsdException w:name="No List" w:semiHidden="1" w:unhideWhenUsed="1"/>
     <w:lsdException w:name="Outline List 1" w:semiHidden="1" w:unhideWhenUsed="1"/>
@@ -2078,8 +1836,10 @@
     <w:lsdException w:name="Table Subtle 2" w:semiHidden="1" w:unhideWhenUsed="1"/>
     <w:lsdException w:name="Table Web 1" w:semiHidden="1" w:unhideWhenUsed="1"/>
     <w:lsdException w:name="Table Web 2" w:semiHidden="1" w:unhideWhenUsed="1"/>
+    <w:lsdException w:name="Table Web 3" w:semiHidden="1" w:unhideWhenUsed="1"/>
     <w:lsdException w:name="Balloon Text" w:semiHidden="1" w:unhideWhenUsed="1"/>
     <w:lsdException w:name="Table Grid" w:uiPriority="39"/>
+    <w:lsdException w:name="Table Theme" w:semiHidden="1" w:unhideWhenUsed="1"/>
     <w:lsdException w:name="Placeholder Text" w:semiHidden="1"/>
     <w:lsdException w:name="No Spacing" w:uiPriority="1" w:qFormat="1"/>
     <w:lsdException w:name="Light Shading" w:uiPriority="60"/>
@@ -2290,7 +2050,6 @@
     <w:lsdException w:name="Smart Hyperlink" w:semiHidden="1" w:unhideWhenUsed="1"/>
     <w:lsdException w:name="Hashtag" w:semiHidden="1" w:unhideWhenUsed="1"/>
     <w:lsdException w:name="Unresolved Mention" w:semiHidden="1" w:unhideWhenUsed="1"/>
-    <w:lsdException w:name="Smart Link" w:semiHidden="1" w:unhideWhenUsed="1"/>
   </w:latentStyles>
   <w:style w:type="paragraph" w:default="1" w:styleId="Normal">
     <w:name w:val="Normal"/>

</xml_diff>